<commit_message>
Fixed error in HA-coeff script, changed figures and paper. Made edits to paper. Added presentation.
</commit_message>
<xml_diff>
--- a/doc/Final Paper CMSE491 Liber Ankley.docx
+++ b/doc/Final Paper CMSE491 Liber Ankley.docx
@@ -371,9 +371,8 @@
           <w:szCs w:val="24"/>
           <w:shd w:val="clear" w:color="auto" w:fill="FCFCFC"/>
         </w:rPr>
-        <w:t xml:space="preserve"> 2017). Hierarchical </w:t>
-      </w:r>
-      <w:proofErr w:type="gramStart"/>
+        <w:t xml:space="preserve"> </w:t>
+      </w:r>
       <w:r>
         <w:rPr>
           <w:rFonts w:ascii="Times New Roman" w:eastAsia="Times New Roman" w:hAnsi="Times New Roman" w:cs="Times New Roman"/>
@@ -382,9 +381,8 @@
           <w:szCs w:val="24"/>
           <w:shd w:val="clear" w:color="auto" w:fill="FCFCFC"/>
         </w:rPr>
-        <w:t>association  coefficient</w:t>
-      </w:r>
-      <w:proofErr w:type="gramEnd"/>
+        <w:t>2017). Hierarchical association</w:t>
+      </w:r>
       <w:r>
         <w:rPr>
           <w:rFonts w:ascii="Times New Roman" w:eastAsia="Times New Roman" w:hAnsi="Times New Roman" w:cs="Times New Roman"/>
@@ -393,7 +391,7 @@
           <w:szCs w:val="24"/>
           <w:shd w:val="clear" w:color="auto" w:fill="FCFCFC"/>
         </w:rPr>
-        <w:t xml:space="preserve"> algorithm is a new method for measuring association between categories and observations. Its measure of association is based on degree of variance among the averages of all the categories in question. It uses two sorting extremes: observations being increasingly sorted into stratified ascending orders and observations being decreasingly sorted into stratified ascending orders, which allows the maximization of degree of variance among all averages. The algorithm looks to be an alternative to the F-test in GWAS (Kim 2017). LLR (latent-low rank) approach is used to improve power of identifying causal locus, </w:t>
+        <w:t xml:space="preserve"> coefficient algorithm is a new method for measuring association between categories and observations. Its measure of association is based on degree of variance among the averages of all the categories in question. It uses two sorting extremes: observations being increasingly sorted into stratified ascending orders and observations being decreasingly sorted into stratified ascending orders, which allows the maximization of degree of variance among all averages. The algorithm looks to be an alternative to the F-test in GWAS (Kim 2017). LLR (latent-low rank) approach is used to improve power of identifying causal locus, </w:t>
       </w:r>
       <w:proofErr w:type="gramStart"/>
       <w:r>
@@ -592,8 +590,19 @@
           <w:szCs w:val="24"/>
           <w:highlight w:val="white"/>
         </w:rPr>
-        <w:t xml:space="preserve">Our analysis was conducted on a GWAS dataset created by Atwell et al. in 2010, obtained from the R </w:t>
-      </w:r>
+        <w:t>Our analysis was conducted on a GWAS dataset created by Atwell et al. in 201</w:t>
+      </w:r>
+      <w:r>
+        <w:rPr>
+          <w:rFonts w:ascii="Times New Roman" w:eastAsia="Times New Roman" w:hAnsi="Times New Roman" w:cs="Times New Roman"/>
+          <w:color w:val="24292E"/>
+          <w:sz w:val="24"/>
+          <w:szCs w:val="24"/>
+          <w:highlight w:val="white"/>
+        </w:rPr>
+        <w:t xml:space="preserve">0, obtained from the R package </w:t>
+      </w:r>
+      <w:proofErr w:type="spellStart"/>
       <w:proofErr w:type="gramStart"/>
       <w:r>
         <w:rPr>
@@ -603,31 +612,10 @@
           <w:szCs w:val="24"/>
           <w:highlight w:val="white"/>
         </w:rPr>
-        <w:t xml:space="preserve">package  </w:t>
-      </w:r>
-      <w:proofErr w:type="spellStart"/>
-      <w:r>
-        <w:rPr>
-          <w:rFonts w:ascii="Times New Roman" w:eastAsia="Times New Roman" w:hAnsi="Times New Roman" w:cs="Times New Roman"/>
-          <w:color w:val="24292E"/>
-          <w:sz w:val="24"/>
-          <w:szCs w:val="24"/>
-          <w:highlight w:val="white"/>
-        </w:rPr>
-        <w:t>p</w:t>
-      </w:r>
+        <w:t>p.exact</w:t>
+      </w:r>
+      <w:proofErr w:type="spellEnd"/>
       <w:proofErr w:type="gramEnd"/>
-      <w:r>
-        <w:rPr>
-          <w:rFonts w:ascii="Times New Roman" w:eastAsia="Times New Roman" w:hAnsi="Times New Roman" w:cs="Times New Roman"/>
-          <w:color w:val="24292E"/>
-          <w:sz w:val="24"/>
-          <w:szCs w:val="24"/>
-          <w:highlight w:val="white"/>
-        </w:rPr>
-        <w:t>.exact</w:t>
-      </w:r>
-      <w:proofErr w:type="spellEnd"/>
       <w:r>
         <w:rPr>
           <w:rFonts w:ascii="Times New Roman" w:eastAsia="Times New Roman" w:hAnsi="Times New Roman" w:cs="Times New Roman"/>
@@ -700,9 +688,8 @@
           <w:szCs w:val="24"/>
           <w:highlight w:val="white"/>
         </w:rPr>
-        <w:t xml:space="preserve"> also has an extremely well annotated genome, allowing us to have a ground-truth for any SNPs suggested to be significantly associated with a phenotype. The dataset </w:t>
-      </w:r>
-      <w:proofErr w:type="gramStart"/>
+        <w:t xml:space="preserve"> also has an extremely well annotated genome, allowing us to have a ground-truth for any SNPs suggested to be significantly associated with a phenotype. The dataset include</w:t>
+      </w:r>
       <w:r>
         <w:rPr>
           <w:rFonts w:ascii="Times New Roman" w:eastAsia="Times New Roman" w:hAnsi="Times New Roman" w:cs="Times New Roman"/>
@@ -711,9 +698,8 @@
           <w:szCs w:val="24"/>
           <w:highlight w:val="white"/>
         </w:rPr>
-        <w:t>include</w:t>
-      </w:r>
-      <w:proofErr w:type="gramEnd"/>
+        <w:t>s</w:t>
+      </w:r>
       <w:r>
         <w:rPr>
           <w:rFonts w:ascii="Times New Roman" w:eastAsia="Times New Roman" w:hAnsi="Times New Roman" w:cs="Times New Roman"/>
@@ -1867,24 +1853,239 @@
         <w:rPr>
           <w:rFonts w:ascii="Times New Roman" w:eastAsia="Times New Roman" w:hAnsi="Times New Roman" w:cs="Times New Roman"/>
           <w:noProof/>
+          <w:sz w:val="24"/>
+          <w:szCs w:val="24"/>
+        </w:rPr>
+        <w:drawing>
+          <wp:anchor distT="0" distB="0" distL="114300" distR="114300" simplePos="0" relativeHeight="251611136" behindDoc="0" locked="0" layoutInCell="1" allowOverlap="1" wp14:anchorId="2E3AD318" wp14:editId="78A966AB">
+            <wp:simplePos x="0" y="0"/>
+            <wp:positionH relativeFrom="column">
+              <wp:posOffset>0</wp:posOffset>
+            </wp:positionH>
+            <wp:positionV relativeFrom="paragraph">
+              <wp:posOffset>2577548</wp:posOffset>
+            </wp:positionV>
+            <wp:extent cx="2947916" cy="1769745"/>
+            <wp:effectExtent l="0" t="0" r="5080" b="1905"/>
+            <wp:wrapTopAndBottom/>
+            <wp:docPr id="3" name="Picture 3"/>
+            <wp:cNvGraphicFramePr>
+              <a:graphicFrameLocks xmlns:a="http://schemas.openxmlformats.org/drawingml/2006/main" noChangeAspect="1"/>
+            </wp:cNvGraphicFramePr>
+            <a:graphic xmlns:a="http://schemas.openxmlformats.org/drawingml/2006/main">
+              <a:graphicData uri="http://schemas.openxmlformats.org/drawingml/2006/picture">
+                <pic:pic xmlns:pic="http://schemas.openxmlformats.org/drawingml/2006/picture">
+                  <pic:nvPicPr>
+                    <pic:cNvPr id="3" name="Picture 3"/>
+                    <pic:cNvPicPr>
+                      <a:picLocks noChangeAspect="1"/>
+                    </pic:cNvPicPr>
+                  </pic:nvPicPr>
+                  <pic:blipFill>
+                    <a:blip r:embed="rId4" cstate="print">
+                      <a:extLst>
+                        <a:ext uri="{28A0092B-C50C-407E-A947-70E740481C1C}">
+                          <a14:useLocalDpi xmlns:a14="http://schemas.microsoft.com/office/drawing/2010/main" val="0"/>
+                        </a:ext>
+                      </a:extLst>
+                    </a:blip>
+                    <a:stretch>
+                      <a:fillRect/>
+                    </a:stretch>
+                  </pic:blipFill>
+                  <pic:spPr>
+                    <a:xfrm>
+                      <a:off x="0" y="0"/>
+                      <a:ext cx="2947916" cy="1769745"/>
+                    </a:xfrm>
+                    <a:prstGeom prst="rect">
+                      <a:avLst/>
+                    </a:prstGeom>
+                  </pic:spPr>
+                </pic:pic>
+              </a:graphicData>
+            </a:graphic>
+          </wp:anchor>
+        </w:drawing>
+      </w:r>
+      <w:r>
+        <w:rPr>
+          <w:rFonts w:ascii="Times New Roman" w:eastAsia="Times New Roman" w:hAnsi="Times New Roman" w:cs="Times New Roman"/>
+          <w:noProof/>
+          <w:sz w:val="24"/>
+          <w:szCs w:val="24"/>
+        </w:rPr>
+        <w:drawing>
+          <wp:anchor distT="0" distB="0" distL="114300" distR="114300" simplePos="0" relativeHeight="251612160" behindDoc="0" locked="0" layoutInCell="1" allowOverlap="1" wp14:anchorId="68624CD6" wp14:editId="2320D508">
+            <wp:simplePos x="0" y="0"/>
+            <wp:positionH relativeFrom="column">
+              <wp:posOffset>2995295</wp:posOffset>
+            </wp:positionH>
+            <wp:positionV relativeFrom="paragraph">
+              <wp:posOffset>2577465</wp:posOffset>
+            </wp:positionV>
+            <wp:extent cx="2947916" cy="1769745"/>
+            <wp:effectExtent l="0" t="0" r="5080" b="1905"/>
+            <wp:wrapTopAndBottom/>
+            <wp:docPr id="2" name="Picture 2"/>
+            <wp:cNvGraphicFramePr>
+              <a:graphicFrameLocks xmlns:a="http://schemas.openxmlformats.org/drawingml/2006/main" noChangeAspect="1"/>
+            </wp:cNvGraphicFramePr>
+            <a:graphic xmlns:a="http://schemas.openxmlformats.org/drawingml/2006/main">
+              <a:graphicData uri="http://schemas.openxmlformats.org/drawingml/2006/picture">
+                <pic:pic xmlns:pic="http://schemas.openxmlformats.org/drawingml/2006/picture">
+                  <pic:nvPicPr>
+                    <pic:cNvPr id="2" name="Picture 2"/>
+                    <pic:cNvPicPr>
+                      <a:picLocks noChangeAspect="1"/>
+                    </pic:cNvPicPr>
+                  </pic:nvPicPr>
+                  <pic:blipFill>
+                    <a:blip r:embed="rId5" cstate="print">
+                      <a:extLst>
+                        <a:ext uri="{28A0092B-C50C-407E-A947-70E740481C1C}">
+                          <a14:useLocalDpi xmlns:a14="http://schemas.microsoft.com/office/drawing/2010/main" val="0"/>
+                        </a:ext>
+                      </a:extLst>
+                    </a:blip>
+                    <a:stretch>
+                      <a:fillRect/>
+                    </a:stretch>
+                  </pic:blipFill>
+                  <pic:spPr>
+                    <a:xfrm>
+                      <a:off x="0" y="0"/>
+                      <a:ext cx="2947916" cy="1769745"/>
+                    </a:xfrm>
+                    <a:prstGeom prst="rect">
+                      <a:avLst/>
+                    </a:prstGeom>
+                  </pic:spPr>
+                </pic:pic>
+              </a:graphicData>
+            </a:graphic>
+          </wp:anchor>
+        </w:drawing>
+      </w:r>
+      <w:r>
+        <w:rPr>
+          <w:rFonts w:ascii="Times New Roman" w:eastAsia="Times New Roman" w:hAnsi="Times New Roman" w:cs="Times New Roman"/>
           <w:sz w:val="24"/>
           <w:szCs w:val="24"/>
         </w:rPr>
         <mc:AlternateContent>
           <mc:Choice Requires="wps">
             <w:drawing>
-              <wp:anchor distT="45720" distB="45720" distL="114300" distR="114300" simplePos="0" relativeHeight="251675648" behindDoc="0" locked="0" layoutInCell="1" allowOverlap="1" wp14:anchorId="4908224B" wp14:editId="332D1359">
+              <wp:anchor distT="45720" distB="45720" distL="114300" distR="114300" simplePos="0" relativeHeight="251737088" behindDoc="0" locked="0" layoutInCell="1" allowOverlap="1" wp14:anchorId="499937D7" wp14:editId="50A984EB">
                 <wp:simplePos x="0" y="0"/>
                 <wp:positionH relativeFrom="column">
-                  <wp:posOffset>3089275</wp:posOffset>
+                  <wp:posOffset>33020</wp:posOffset>
                 </wp:positionH>
                 <wp:positionV relativeFrom="paragraph">
-                  <wp:posOffset>857250</wp:posOffset>
+                  <wp:posOffset>873760</wp:posOffset>
+                </wp:positionV>
+                <wp:extent cx="330200" cy="1404620"/>
+                <wp:effectExtent l="0" t="0" r="0" b="635"/>
+                <wp:wrapSquare wrapText="bothSides"/>
+                <wp:docPr id="12" name="Text Box 2"/>
+                <wp:cNvGraphicFramePr>
+                  <a:graphicFrameLocks xmlns:a="http://schemas.openxmlformats.org/drawingml/2006/main"/>
+                </wp:cNvGraphicFramePr>
+                <a:graphic xmlns:a="http://schemas.openxmlformats.org/drawingml/2006/main">
+                  <a:graphicData uri="http://schemas.microsoft.com/office/word/2010/wordprocessingShape">
+                    <wps:wsp>
+                      <wps:cNvSpPr txBox="1">
+                        <a:spLocks noChangeArrowheads="1"/>
+                      </wps:cNvSpPr>
+                      <wps:spPr bwMode="auto">
+                        <a:xfrm>
+                          <a:off x="0" y="0"/>
+                          <a:ext cx="330200" cy="1404620"/>
+                        </a:xfrm>
+                        <a:prstGeom prst="rect">
+                          <a:avLst/>
+                        </a:prstGeom>
+                        <a:noFill/>
+                        <a:ln w="9525">
+                          <a:noFill/>
+                          <a:miter lim="800000"/>
+                          <a:headEnd/>
+                          <a:tailEnd/>
+                        </a:ln>
+                      </wps:spPr>
+                      <wps:txbx>
+                        <w:txbxContent>
+                          <w:p>
+                            <w:r>
+                              <w:t>A</w:t>
+                            </w:r>
+                            <w:r>
+                              <w:t>.</w:t>
+                            </w:r>
+                          </w:p>
+                        </w:txbxContent>
+                      </wps:txbx>
+                      <wps:bodyPr rot="0" vert="horz" wrap="square" lIns="91440" tIns="45720" rIns="91440" bIns="45720" anchor="t" anchorCtr="0">
+                        <a:spAutoFit/>
+                      </wps:bodyPr>
+                    </wps:wsp>
+                  </a:graphicData>
+                </a:graphic>
+                <wp14:sizeRelH relativeFrom="margin">
+                  <wp14:pctWidth>0</wp14:pctWidth>
+                </wp14:sizeRelH>
+                <wp14:sizeRelV relativeFrom="margin">
+                  <wp14:pctHeight>20000</wp14:pctHeight>
+                </wp14:sizeRelV>
+              </wp:anchor>
+            </w:drawing>
+          </mc:Choice>
+          <mc:Fallback>
+            <w:pict>
+              <v:shapetype w14:anchorId="499937D7" id="_x0000_t202" coordsize="21600,21600" o:spt="202" path="m,l,21600r21600,l21600,xe">
+                <v:stroke joinstyle="miter"/>
+                <v:path gradientshapeok="t" o:connecttype="rect"/>
+              </v:shapetype>
+              <v:shape id="Text Box 2" o:spid="_x0000_s1026" type="#_x0000_t202" style="position:absolute;margin-left:2.6pt;margin-top:68.8pt;width:26pt;height:110.6pt;z-index:251737088;visibility:visible;mso-wrap-style:square;mso-width-percent:0;mso-height-percent:200;mso-wrap-distance-left:9pt;mso-wrap-distance-top:3.6pt;mso-wrap-distance-right:9pt;mso-wrap-distance-bottom:3.6pt;mso-position-horizontal:absolute;mso-position-horizontal-relative:text;mso-position-vertical:absolute;mso-position-vertical-relative:text;mso-width-percent:0;mso-height-percent:200;mso-width-relative:margin;mso-height-relative:margin;v-text-anchor:top" o:gfxdata="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" filled="f" stroked="f">
+                <v:textbox style="mso-fit-shape-to-text:t">
+                  <w:txbxContent>
+                    <w:p>
+                      <w:r>
+                        <w:t>A</w:t>
+                      </w:r>
+                      <w:r>
+                        <w:t>.</w:t>
+                      </w:r>
+                    </w:p>
+                  </w:txbxContent>
+                </v:textbox>
+                <w10:wrap type="square"/>
+              </v:shape>
+            </w:pict>
+          </mc:Fallback>
+        </mc:AlternateContent>
+      </w:r>
+      <w:r>
+        <w:rPr>
+          <w:rFonts w:ascii="Times New Roman" w:eastAsia="Times New Roman" w:hAnsi="Times New Roman" w:cs="Times New Roman"/>
+          <w:sz w:val="24"/>
+          <w:szCs w:val="24"/>
+        </w:rPr>
+        <mc:AlternateContent>
+          <mc:Choice Requires="wps">
+            <w:drawing>
+              <wp:anchor distT="45720" distB="45720" distL="114300" distR="114300" simplePos="0" relativeHeight="251736064" behindDoc="0" locked="0" layoutInCell="1" allowOverlap="1" wp14:anchorId="7143ACBC" wp14:editId="125CFF12">
+                <wp:simplePos x="0" y="0"/>
+                <wp:positionH relativeFrom="column">
+                  <wp:posOffset>3055620</wp:posOffset>
+                </wp:positionH>
+                <wp:positionV relativeFrom="paragraph">
+                  <wp:posOffset>878205</wp:posOffset>
                 </wp:positionV>
                 <wp:extent cx="400050" cy="1404620"/>
                 <wp:effectExtent l="0" t="0" r="0" b="635"/>
                 <wp:wrapSquare wrapText="bothSides"/>
-                <wp:docPr id="6" name="Text Box 2"/>
+                <wp:docPr id="11" name="Text Box 2"/>
                 <wp:cNvGraphicFramePr>
                   <a:graphicFrameLocks xmlns:a="http://schemas.openxmlformats.org/drawingml/2006/main"/>
                 </wp:cNvGraphicFramePr>
@@ -1939,11 +2140,7 @@
           </mc:Choice>
           <mc:Fallback>
             <w:pict>
-              <v:shapetype w14:anchorId="4908224B" id="_x0000_t202" coordsize="21600,21600" o:spt="202" path="m,l,21600r21600,l21600,xe">
-                <v:stroke joinstyle="miter"/>
-                <v:path gradientshapeok="t" o:connecttype="rect"/>
-              </v:shapetype>
-              <v:shape id="Text Box 2" o:spid="_x0000_s1026" type="#_x0000_t202" style="position:absolute;margin-left:243.25pt;margin-top:67.5pt;width:31.5pt;height:110.6pt;z-index:251675648;visibility:visible;mso-wrap-style:square;mso-width-percent:0;mso-height-percent:200;mso-wrap-distance-left:9pt;mso-wrap-distance-top:3.6pt;mso-wrap-distance-right:9pt;mso-wrap-distance-bottom:3.6pt;mso-position-horizontal:absolute;mso-position-horizontal-relative:text;mso-position-vertical:absolute;mso-position-vertical-relative:text;mso-width-percent:0;mso-height-percent:200;mso-width-relative:margin;mso-height-relative:margin;v-text-anchor:top" o:gfxdata="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" filled="f" stroked="f">
+              <v:shape w14:anchorId="7143ACBC" id="_x0000_s1027" type="#_x0000_t202" style="position:absolute;margin-left:240.6pt;margin-top:69.15pt;width:31.5pt;height:110.6pt;z-index:251736064;visibility:visible;mso-wrap-style:square;mso-width-percent:0;mso-height-percent:200;mso-wrap-distance-left:9pt;mso-wrap-distance-top:3.6pt;mso-wrap-distance-right:9pt;mso-wrap-distance-bottom:3.6pt;mso-position-horizontal:absolute;mso-position-horizontal-relative:text;mso-position-vertical:absolute;mso-position-vertical-relative:text;mso-width-percent:0;mso-height-percent:200;mso-width-relative:margin;mso-height-relative:margin;v-text-anchor:top" o:gfxdata="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" filled="f" stroked="f">
                 <v:textbox style="mso-fit-shape-to-text:t">
                   <w:txbxContent>
                     <w:p>
@@ -1969,13 +2166,228 @@
           <w:sz w:val="24"/>
           <w:szCs w:val="24"/>
         </w:rPr>
+        <w:drawing>
+          <wp:anchor distT="0" distB="0" distL="114300" distR="114300" simplePos="0" relativeHeight="251734016" behindDoc="0" locked="0" layoutInCell="1" allowOverlap="1" wp14:anchorId="612537C5" wp14:editId="14B204E6">
+            <wp:simplePos x="0" y="0"/>
+            <wp:positionH relativeFrom="margin">
+              <wp:posOffset>0</wp:posOffset>
+            </wp:positionH>
+            <wp:positionV relativeFrom="paragraph">
+              <wp:posOffset>906780</wp:posOffset>
+            </wp:positionV>
+            <wp:extent cx="2927350" cy="1669415"/>
+            <wp:effectExtent l="0" t="0" r="6350" b="6985"/>
+            <wp:wrapTopAndBottom/>
+            <wp:docPr id="9" name="Picture 9"/>
+            <wp:cNvGraphicFramePr>
+              <a:graphicFrameLocks xmlns:a="http://schemas.openxmlformats.org/drawingml/2006/main" noChangeAspect="1"/>
+            </wp:cNvGraphicFramePr>
+            <a:graphic xmlns:a="http://schemas.openxmlformats.org/drawingml/2006/main">
+              <a:graphicData uri="http://schemas.openxmlformats.org/drawingml/2006/picture">
+                <pic:pic xmlns:pic="http://schemas.openxmlformats.org/drawingml/2006/picture">
+                  <pic:nvPicPr>
+                    <pic:cNvPr id="9" name="2018_4_29_HA_coef_GWAS_of _Phenotype_FT_Field.jpeg"/>
+                    <pic:cNvPicPr/>
+                  </pic:nvPicPr>
+                  <pic:blipFill>
+                    <a:blip r:embed="rId6" cstate="print">
+                      <a:extLst>
+                        <a:ext uri="{28A0092B-C50C-407E-A947-70E740481C1C}">
+                          <a14:useLocalDpi xmlns:a14="http://schemas.microsoft.com/office/drawing/2010/main" val="0"/>
+                        </a:ext>
+                      </a:extLst>
+                    </a:blip>
+                    <a:stretch>
+                      <a:fillRect/>
+                    </a:stretch>
+                  </pic:blipFill>
+                  <pic:spPr>
+                    <a:xfrm>
+                      <a:off x="0" y="0"/>
+                      <a:ext cx="2927350" cy="1669415"/>
+                    </a:xfrm>
+                    <a:prstGeom prst="rect">
+                      <a:avLst/>
+                    </a:prstGeom>
+                  </pic:spPr>
+                </pic:pic>
+              </a:graphicData>
+            </a:graphic>
+            <wp14:sizeRelH relativeFrom="page">
+              <wp14:pctWidth>0</wp14:pctWidth>
+            </wp14:sizeRelH>
+            <wp14:sizeRelV relativeFrom="page">
+              <wp14:pctHeight>0</wp14:pctHeight>
+            </wp14:sizeRelV>
+          </wp:anchor>
+        </w:drawing>
+      </w:r>
+      <w:r>
+        <w:rPr>
+          <w:rFonts w:ascii="Times New Roman" w:eastAsia="Times New Roman" w:hAnsi="Times New Roman" w:cs="Times New Roman"/>
+          <w:noProof/>
+          <w:sz w:val="24"/>
+          <w:szCs w:val="24"/>
+        </w:rPr>
+        <w:drawing>
+          <wp:anchor distT="0" distB="0" distL="114300" distR="114300" simplePos="0" relativeHeight="251732992" behindDoc="0" locked="0" layoutInCell="1" allowOverlap="1" wp14:anchorId="11B40B22" wp14:editId="3D994D87">
+            <wp:simplePos x="0" y="0"/>
+            <wp:positionH relativeFrom="column">
+              <wp:posOffset>3016250</wp:posOffset>
+            </wp:positionH>
+            <wp:positionV relativeFrom="paragraph">
+              <wp:posOffset>908050</wp:posOffset>
+            </wp:positionV>
+            <wp:extent cx="2926080" cy="1668145"/>
+            <wp:effectExtent l="0" t="0" r="7620" b="8255"/>
+            <wp:wrapTopAndBottom/>
+            <wp:docPr id="10" name="Picture 10"/>
+            <wp:cNvGraphicFramePr>
+              <a:graphicFrameLocks xmlns:a="http://schemas.openxmlformats.org/drawingml/2006/main" noChangeAspect="1"/>
+            </wp:cNvGraphicFramePr>
+            <a:graphic xmlns:a="http://schemas.openxmlformats.org/drawingml/2006/main">
+              <a:graphicData uri="http://schemas.openxmlformats.org/drawingml/2006/picture">
+                <pic:pic xmlns:pic="http://schemas.openxmlformats.org/drawingml/2006/picture">
+                  <pic:nvPicPr>
+                    <pic:cNvPr id="10" name="2018_4_29_HA_corf_GWAS_of_phenotype_0W_GH_FT.jpeg"/>
+                    <pic:cNvPicPr/>
+                  </pic:nvPicPr>
+                  <pic:blipFill>
+                    <a:blip r:embed="rId7" cstate="print">
+                      <a:extLst>
+                        <a:ext uri="{28A0092B-C50C-407E-A947-70E740481C1C}">
+                          <a14:useLocalDpi xmlns:a14="http://schemas.microsoft.com/office/drawing/2010/main" val="0"/>
+                        </a:ext>
+                      </a:extLst>
+                    </a:blip>
+                    <a:stretch>
+                      <a:fillRect/>
+                    </a:stretch>
+                  </pic:blipFill>
+                  <pic:spPr>
+                    <a:xfrm>
+                      <a:off x="0" y="0"/>
+                      <a:ext cx="2926080" cy="1668145"/>
+                    </a:xfrm>
+                    <a:prstGeom prst="rect">
+                      <a:avLst/>
+                    </a:prstGeom>
+                  </pic:spPr>
+                </pic:pic>
+              </a:graphicData>
+            </a:graphic>
+            <wp14:sizeRelH relativeFrom="page">
+              <wp14:pctWidth>0</wp14:pctWidth>
+            </wp14:sizeRelH>
+            <wp14:sizeRelV relativeFrom="page">
+              <wp14:pctHeight>0</wp14:pctHeight>
+            </wp14:sizeRelV>
+          </wp:anchor>
+        </w:drawing>
+      </w:r>
+      <w:r>
+        <w:rPr>
+          <w:rFonts w:ascii="Times New Roman" w:eastAsia="Times New Roman" w:hAnsi="Times New Roman" w:cs="Times New Roman"/>
+          <w:noProof/>
+          <w:sz w:val="24"/>
+          <w:szCs w:val="24"/>
+        </w:rPr>
         <mc:AlternateContent>
           <mc:Choice Requires="wps">
             <w:drawing>
-              <wp:anchor distT="45720" distB="45720" distL="114300" distR="114300" simplePos="0" relativeHeight="251708416" behindDoc="0" locked="0" layoutInCell="1" allowOverlap="1" wp14:anchorId="782C8989" wp14:editId="7EB6A4FC">
+              <wp:anchor distT="45720" distB="45720" distL="114300" distR="114300" simplePos="0" relativeHeight="251675648" behindDoc="0" locked="0" layoutInCell="1" allowOverlap="1" wp14:anchorId="4908224B" wp14:editId="4A7BF5AF">
                 <wp:simplePos x="0" y="0"/>
                 <wp:positionH relativeFrom="column">
                   <wp:posOffset>3089275</wp:posOffset>
+                </wp:positionH>
+                <wp:positionV relativeFrom="paragraph">
+                  <wp:posOffset>857250</wp:posOffset>
+                </wp:positionV>
+                <wp:extent cx="400050" cy="1404620"/>
+                <wp:effectExtent l="0" t="0" r="0" b="635"/>
+                <wp:wrapSquare wrapText="bothSides"/>
+                <wp:docPr id="6" name="Text Box 2"/>
+                <wp:cNvGraphicFramePr>
+                  <a:graphicFrameLocks xmlns:a="http://schemas.openxmlformats.org/drawingml/2006/main"/>
+                </wp:cNvGraphicFramePr>
+                <a:graphic xmlns:a="http://schemas.openxmlformats.org/drawingml/2006/main">
+                  <a:graphicData uri="http://schemas.microsoft.com/office/word/2010/wordprocessingShape">
+                    <wps:wsp>
+                      <wps:cNvSpPr txBox="1">
+                        <a:spLocks noChangeArrowheads="1"/>
+                      </wps:cNvSpPr>
+                      <wps:spPr bwMode="auto">
+                        <a:xfrm>
+                          <a:off x="0" y="0"/>
+                          <a:ext cx="400050" cy="1404620"/>
+                        </a:xfrm>
+                        <a:prstGeom prst="rect">
+                          <a:avLst/>
+                        </a:prstGeom>
+                        <a:noFill/>
+                        <a:ln w="9525">
+                          <a:noFill/>
+                          <a:miter lim="800000"/>
+                          <a:headEnd/>
+                          <a:tailEnd/>
+                        </a:ln>
+                      </wps:spPr>
+                      <wps:txbx>
+                        <w:txbxContent>
+                          <w:p>
+                            <w:r>
+                              <w:t>C.</w:t>
+                            </w:r>
+                          </w:p>
+                        </w:txbxContent>
+                      </wps:txbx>
+                      <wps:bodyPr rot="0" vert="horz" wrap="square" lIns="91440" tIns="45720" rIns="91440" bIns="45720" anchor="t" anchorCtr="0">
+                        <a:spAutoFit/>
+                      </wps:bodyPr>
+                    </wps:wsp>
+                  </a:graphicData>
+                </a:graphic>
+                <wp14:sizeRelH relativeFrom="margin">
+                  <wp14:pctWidth>0</wp14:pctWidth>
+                </wp14:sizeRelH>
+                <wp14:sizeRelV relativeFrom="margin">
+                  <wp14:pctHeight>20000</wp14:pctHeight>
+                </wp14:sizeRelV>
+              </wp:anchor>
+            </w:drawing>
+          </mc:Choice>
+          <mc:Fallback>
+            <w:pict>
+              <v:shape w14:anchorId="4908224B" id="_x0000_s1028" type="#_x0000_t202" style="position:absolute;margin-left:243.25pt;margin-top:67.5pt;width:31.5pt;height:110.6pt;z-index:251675648;visibility:visible;mso-wrap-style:square;mso-width-percent:0;mso-height-percent:200;mso-wrap-distance-left:9pt;mso-wrap-distance-top:3.6pt;mso-wrap-distance-right:9pt;mso-wrap-distance-bottom:3.6pt;mso-position-horizontal:absolute;mso-position-horizontal-relative:text;mso-position-vertical:absolute;mso-position-vertical-relative:text;mso-width-percent:0;mso-height-percent:200;mso-width-relative:margin;mso-height-relative:margin;v-text-anchor:top" o:gfxdata="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" filled="f" stroked="f">
+                <v:textbox style="mso-fit-shape-to-text:t">
+                  <w:txbxContent>
+                    <w:p>
+                      <w:r>
+                        <w:t>C.</w:t>
+                      </w:r>
+                    </w:p>
+                  </w:txbxContent>
+                </v:textbox>
+                <w10:wrap type="square"/>
+              </v:shape>
+            </w:pict>
+          </mc:Fallback>
+        </mc:AlternateContent>
+      </w:r>
+      <w:r>
+        <w:rPr>
+          <w:rFonts w:ascii="Times New Roman" w:eastAsia="Times New Roman" w:hAnsi="Times New Roman" w:cs="Times New Roman"/>
+          <w:noProof/>
+          <w:sz w:val="24"/>
+          <w:szCs w:val="24"/>
+        </w:rPr>
+        <mc:AlternateContent>
+          <mc:Choice Requires="wps">
+            <w:drawing>
+              <wp:anchor distT="45720" distB="45720" distL="114300" distR="114300" simplePos="0" relativeHeight="251708416" behindDoc="0" locked="0" layoutInCell="1" allowOverlap="1" wp14:anchorId="782C8989" wp14:editId="06A945CB">
+                <wp:simplePos x="0" y="0"/>
+                <wp:positionH relativeFrom="column">
+                  <wp:posOffset>3059430</wp:posOffset>
                 </wp:positionH>
                 <wp:positionV relativeFrom="paragraph">
                   <wp:posOffset>2574290</wp:posOffset>
@@ -2013,10 +2425,7 @@
                         <w:txbxContent>
                           <w:p>
                             <w:r>
-                              <w:t>D</w:t>
-                            </w:r>
-                            <w:r>
-                              <w:t>.</w:t>
+                              <w:t>D.</w:t>
                             </w:r>
                           </w:p>
                         </w:txbxContent>
@@ -2038,15 +2447,12 @@
           </mc:Choice>
           <mc:Fallback>
             <w:pict>
-              <v:shape w14:anchorId="782C8989" id="_x0000_s1027" type="#_x0000_t202" style="position:absolute;margin-left:243.25pt;margin-top:202.7pt;width:31.5pt;height:110.6pt;z-index:251708416;visibility:visible;mso-wrap-style:square;mso-width-percent:0;mso-height-percent:200;mso-wrap-distance-left:9pt;mso-wrap-distance-top:3.6pt;mso-wrap-distance-right:9pt;mso-wrap-distance-bottom:3.6pt;mso-position-horizontal:absolute;mso-position-horizontal-relative:text;mso-position-vertical:absolute;mso-position-vertical-relative:text;mso-width-percent:0;mso-height-percent:200;mso-width-relative:margin;mso-height-relative:margin;v-text-anchor:top" o:gfxdata="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" filled="f" stroked="f">
+              <v:shape w14:anchorId="782C8989" id="_x0000_s1029" type="#_x0000_t202" style="position:absolute;margin-left:240.9pt;margin-top:202.7pt;width:31.5pt;height:110.6pt;z-index:251708416;visibility:visible;mso-wrap-style:square;mso-width-percent:0;mso-height-percent:200;mso-wrap-distance-left:9pt;mso-wrap-distance-top:3.6pt;mso-wrap-distance-right:9pt;mso-wrap-distance-bottom:3.6pt;mso-position-horizontal:absolute;mso-position-horizontal-relative:text;mso-position-vertical:absolute;mso-position-vertical-relative:text;mso-width-percent:0;mso-height-percent:200;mso-width-relative:margin;mso-height-relative:margin;v-text-anchor:top" o:gfxdata="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" filled="f" stroked="f">
                 <v:textbox style="mso-fit-shape-to-text:t">
                   <w:txbxContent>
                     <w:p>
                       <w:r>
-                        <w:t>D</w:t>
-                      </w:r>
-                      <w:r>
-                        <w:t>.</w:t>
+                        <w:t>D.</w:t>
                       </w:r>
                     </w:p>
                   </w:txbxContent>
@@ -2067,7 +2473,7 @@
         <mc:AlternateContent>
           <mc:Choice Requires="wps">
             <w:drawing>
-              <wp:anchor distT="45720" distB="45720" distL="114300" distR="114300" simplePos="0" relativeHeight="251641856" behindDoc="0" locked="0" layoutInCell="1" allowOverlap="1" wp14:anchorId="74F5B4C6" wp14:editId="0977B5E9">
+              <wp:anchor distT="45720" distB="45720" distL="114300" distR="114300" simplePos="0" relativeHeight="251641856" behindDoc="0" locked="0" layoutInCell="1" allowOverlap="1" wp14:anchorId="74F5B4C6" wp14:editId="3342DC0E">
                 <wp:simplePos x="0" y="0"/>
                 <wp:positionH relativeFrom="column">
                   <wp:posOffset>63500</wp:posOffset>
@@ -2130,7 +2536,7 @@
           </mc:Choice>
           <mc:Fallback>
             <w:pict>
-              <v:shape w14:anchorId="74F5B4C6" id="_x0000_s1028" type="#_x0000_t202" style="position:absolute;margin-left:5pt;margin-top:67.5pt;width:26pt;height:110.6pt;z-index:251641856;visibility:visible;mso-wrap-style:square;mso-width-percent:0;mso-height-percent:200;mso-wrap-distance-left:9pt;mso-wrap-distance-top:3.6pt;mso-wrap-distance-right:9pt;mso-wrap-distance-bottom:3.6pt;mso-position-horizontal:absolute;mso-position-horizontal-relative:text;mso-position-vertical:absolute;mso-position-vertical-relative:text;mso-width-percent:0;mso-height-percent:200;mso-width-relative:margin;mso-height-relative:margin;v-text-anchor:top" o:gfxdata="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" filled="f" stroked="f">
+              <v:shape w14:anchorId="74F5B4C6" id="_x0000_s1030" type="#_x0000_t202" style="position:absolute;margin-left:5pt;margin-top:67.5pt;width:26pt;height:110.6pt;z-index:251641856;visibility:visible;mso-wrap-style:square;mso-width-percent:0;mso-height-percent:200;mso-wrap-distance-left:9pt;mso-wrap-distance-top:3.6pt;mso-wrap-distance-right:9pt;mso-wrap-distance-bottom:3.6pt;mso-position-horizontal:absolute;mso-position-horizontal-relative:text;mso-position-vertical:absolute;mso-position-vertical-relative:text;mso-width-percent:0;mso-height-percent:200;mso-width-relative:margin;mso-height-relative:margin;v-text-anchor:top" o:gfxdata="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" filled="f" stroked="f">
                 <v:textbox style="mso-fit-shape-to-text:t">
                   <w:txbxContent>
                     <w:p>
@@ -2156,10 +2562,10 @@
         <mc:AlternateContent>
           <mc:Choice Requires="wps">
             <w:drawing>
-              <wp:anchor distT="45720" distB="45720" distL="114300" distR="114300" simplePos="0" relativeHeight="251731968" behindDoc="0" locked="0" layoutInCell="1" allowOverlap="1" wp14:anchorId="403F07B1" wp14:editId="508A6CFB">
+              <wp:anchor distT="45720" distB="45720" distL="114300" distR="114300" simplePos="0" relativeHeight="251731968" behindDoc="0" locked="0" layoutInCell="1" allowOverlap="1" wp14:anchorId="403F07B1" wp14:editId="7C33FF55">
                 <wp:simplePos x="0" y="0"/>
                 <wp:positionH relativeFrom="column">
-                  <wp:posOffset>63500</wp:posOffset>
+                  <wp:posOffset>30480</wp:posOffset>
                 </wp:positionH>
                 <wp:positionV relativeFrom="paragraph">
                   <wp:posOffset>2569845</wp:posOffset>
@@ -2197,10 +2603,7 @@
                         <w:txbxContent>
                           <w:p>
                             <w:r>
-                              <w:t>B</w:t>
-                            </w:r>
-                            <w:r>
-                              <w:t>.</w:t>
+                              <w:t>B.</w:t>
                             </w:r>
                           </w:p>
                         </w:txbxContent>
@@ -2222,15 +2625,12 @@
           </mc:Choice>
           <mc:Fallback>
             <w:pict>
-              <v:shape w14:anchorId="403F07B1" id="_x0000_s1029" type="#_x0000_t202" style="position:absolute;margin-left:5pt;margin-top:202.35pt;width:26pt;height:110.6pt;z-index:251731968;visibility:visible;mso-wrap-style:square;mso-width-percent:0;mso-height-percent:200;mso-wrap-distance-left:9pt;mso-wrap-distance-top:3.6pt;mso-wrap-distance-right:9pt;mso-wrap-distance-bottom:3.6pt;mso-position-horizontal:absolute;mso-position-horizontal-relative:text;mso-position-vertical:absolute;mso-position-vertical-relative:text;mso-width-percent:0;mso-height-percent:200;mso-width-relative:margin;mso-height-relative:margin;v-text-anchor:top" o:gfxdata="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" filled="f" stroked="f">
+              <v:shape w14:anchorId="403F07B1" id="_x0000_s1031" type="#_x0000_t202" style="position:absolute;margin-left:2.4pt;margin-top:202.35pt;width:26pt;height:110.6pt;z-index:251731968;visibility:visible;mso-wrap-style:square;mso-width-percent:0;mso-height-percent:200;mso-wrap-distance-left:9pt;mso-wrap-distance-top:3.6pt;mso-wrap-distance-right:9pt;mso-wrap-distance-bottom:3.6pt;mso-position-horizontal:absolute;mso-position-horizontal-relative:text;mso-position-vertical:absolute;mso-position-vertical-relative:text;mso-width-percent:0;mso-height-percent:200;mso-width-relative:margin;mso-height-relative:margin;v-text-anchor:top" o:gfxdata="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" filled="f" stroked="f">
                 <v:textbox style="mso-fit-shape-to-text:t">
                   <w:txbxContent>
                     <w:p>
                       <w:r>
-                        <w:t>B</w:t>
-                      </w:r>
-                      <w:r>
-                        <w:t>.</w:t>
+                        <w:t>B.</w:t>
                       </w:r>
                     </w:p>
                   </w:txbxContent>
@@ -2244,214 +2644,6 @@
       <w:r>
         <w:rPr>
           <w:rFonts w:ascii="Times New Roman" w:eastAsia="Times New Roman" w:hAnsi="Times New Roman" w:cs="Times New Roman"/>
-          <w:noProof/>
-          <w:sz w:val="24"/>
-          <w:szCs w:val="24"/>
-        </w:rPr>
-        <mc:AlternateContent>
-          <mc:Choice Requires="wpg">
-            <w:drawing>
-              <wp:anchor distT="0" distB="0" distL="114300" distR="114300" simplePos="0" relativeHeight="251612160" behindDoc="0" locked="0" layoutInCell="1" allowOverlap="1" wp14:anchorId="276FA343" wp14:editId="22065DBF">
-                <wp:simplePos x="0" y="0"/>
-                <wp:positionH relativeFrom="margin">
-                  <wp:align>center</wp:align>
-                </wp:positionH>
-                <wp:positionV relativeFrom="paragraph">
-                  <wp:posOffset>806450</wp:posOffset>
-                </wp:positionV>
-                <wp:extent cx="5943600" cy="3538728"/>
-                <wp:effectExtent l="0" t="0" r="0" b="5080"/>
-                <wp:wrapTopAndBottom/>
-                <wp:docPr id="5" name="Group 5"/>
-                <wp:cNvGraphicFramePr>
-                  <a:graphicFrameLocks xmlns:a="http://schemas.openxmlformats.org/drawingml/2006/main" noChangeAspect="1"/>
-                </wp:cNvGraphicFramePr>
-                <a:graphic xmlns:a="http://schemas.openxmlformats.org/drawingml/2006/main">
-                  <a:graphicData uri="http://schemas.microsoft.com/office/word/2010/wordprocessingGroup">
-                    <wpg:wgp>
-                      <wpg:cNvGrpSpPr>
-                        <a:grpSpLocks noChangeAspect="1"/>
-                      </wpg:cNvGrpSpPr>
-                      <wpg:grpSpPr>
-                        <a:xfrm>
-                          <a:off x="0" y="0"/>
-                          <a:ext cx="5943600" cy="3538728"/>
-                          <a:chOff x="0" y="0"/>
-                          <a:chExt cx="5530850" cy="3290570"/>
-                        </a:xfrm>
-                      </wpg:grpSpPr>
-                      <pic:pic xmlns:pic="http://schemas.openxmlformats.org/drawingml/2006/picture">
-                        <pic:nvPicPr>
-                          <pic:cNvPr id="4" name="Picture 4"/>
-                          <pic:cNvPicPr>
-                            <a:picLocks noChangeAspect="1"/>
-                          </pic:cNvPicPr>
-                        </pic:nvPicPr>
-                        <pic:blipFill>
-                          <a:blip r:embed="rId4" cstate="print">
-                            <a:extLst>
-                              <a:ext uri="{28A0092B-C50C-407E-A947-70E740481C1C}">
-                                <a14:useLocalDpi xmlns:a14="http://schemas.microsoft.com/office/drawing/2010/main" val="0"/>
-                              </a:ext>
-                            </a:extLst>
-                          </a:blip>
-                          <a:stretch>
-                            <a:fillRect/>
-                          </a:stretch>
-                        </pic:blipFill>
-                        <pic:spPr>
-                          <a:xfrm>
-                            <a:off x="0" y="6350"/>
-                            <a:ext cx="2743200" cy="1645920"/>
-                          </a:xfrm>
-                          <a:prstGeom prst="rect">
-                            <a:avLst/>
-                          </a:prstGeom>
-                        </pic:spPr>
-                      </pic:pic>
-                      <pic:pic xmlns:pic="http://schemas.openxmlformats.org/drawingml/2006/picture">
-                        <pic:nvPicPr>
-                          <pic:cNvPr id="3" name="Picture 3"/>
-                          <pic:cNvPicPr>
-                            <a:picLocks noChangeAspect="1"/>
-                          </pic:cNvPicPr>
-                        </pic:nvPicPr>
-                        <pic:blipFill>
-                          <a:blip r:embed="rId5" cstate="print">
-                            <a:extLst>
-                              <a:ext uri="{28A0092B-C50C-407E-A947-70E740481C1C}">
-                                <a14:useLocalDpi xmlns:a14="http://schemas.microsoft.com/office/drawing/2010/main" val="0"/>
-                              </a:ext>
-                            </a:extLst>
-                          </a:blip>
-                          <a:stretch>
-                            <a:fillRect/>
-                          </a:stretch>
-                        </pic:blipFill>
-                        <pic:spPr>
-                          <a:xfrm>
-                            <a:off x="0" y="1644650"/>
-                            <a:ext cx="2743200" cy="1645920"/>
-                          </a:xfrm>
-                          <a:prstGeom prst="rect">
-                            <a:avLst/>
-                          </a:prstGeom>
-                        </pic:spPr>
-                      </pic:pic>
-                      <pic:pic xmlns:pic="http://schemas.openxmlformats.org/drawingml/2006/picture">
-                        <pic:nvPicPr>
-                          <pic:cNvPr id="2" name="Picture 2"/>
-                          <pic:cNvPicPr>
-                            <a:picLocks noChangeAspect="1"/>
-                          </pic:cNvPicPr>
-                        </pic:nvPicPr>
-                        <pic:blipFill>
-                          <a:blip r:embed="rId6" cstate="print">
-                            <a:extLst>
-                              <a:ext uri="{28A0092B-C50C-407E-A947-70E740481C1C}">
-                                <a14:useLocalDpi xmlns:a14="http://schemas.microsoft.com/office/drawing/2010/main" val="0"/>
-                              </a:ext>
-                            </a:extLst>
-                          </a:blip>
-                          <a:stretch>
-                            <a:fillRect/>
-                          </a:stretch>
-                        </pic:blipFill>
-                        <pic:spPr>
-                          <a:xfrm>
-                            <a:off x="2787650" y="1644650"/>
-                            <a:ext cx="2743200" cy="1645920"/>
-                          </a:xfrm>
-                          <a:prstGeom prst="rect">
-                            <a:avLst/>
-                          </a:prstGeom>
-                        </pic:spPr>
-                      </pic:pic>
-                      <pic:pic xmlns:pic="http://schemas.openxmlformats.org/drawingml/2006/picture">
-                        <pic:nvPicPr>
-                          <pic:cNvPr id="1" name="Picture 1"/>
-                          <pic:cNvPicPr>
-                            <a:picLocks noChangeAspect="1"/>
-                          </pic:cNvPicPr>
-                        </pic:nvPicPr>
-                        <pic:blipFill>
-                          <a:blip r:embed="rId7" cstate="print">
-                            <a:extLst>
-                              <a:ext uri="{28A0092B-C50C-407E-A947-70E740481C1C}">
-                                <a14:useLocalDpi xmlns:a14="http://schemas.microsoft.com/office/drawing/2010/main" val="0"/>
-                              </a:ext>
-                            </a:extLst>
-                          </a:blip>
-                          <a:stretch>
-                            <a:fillRect/>
-                          </a:stretch>
-                        </pic:blipFill>
-                        <pic:spPr>
-                          <a:xfrm>
-                            <a:off x="2787650" y="0"/>
-                            <a:ext cx="2743200" cy="1645920"/>
-                          </a:xfrm>
-                          <a:prstGeom prst="rect">
-                            <a:avLst/>
-                          </a:prstGeom>
-                        </pic:spPr>
-                      </pic:pic>
-                    </wpg:wgp>
-                  </a:graphicData>
-                </a:graphic>
-                <wp14:sizeRelH relativeFrom="margin">
-                  <wp14:pctWidth>0</wp14:pctWidth>
-                </wp14:sizeRelH>
-                <wp14:sizeRelV relativeFrom="margin">
-                  <wp14:pctHeight>0</wp14:pctHeight>
-                </wp14:sizeRelV>
-              </wp:anchor>
-            </w:drawing>
-          </mc:Choice>
-          <mc:Fallback>
-            <w:pict>
-              <v:group w14:anchorId="290C9B51" id="Group 5" o:spid="_x0000_s1026" style="position:absolute;margin-left:0;margin-top:63.5pt;width:468pt;height:278.65pt;z-index:251612160;mso-position-horizontal:center;mso-position-horizontal-relative:margin;mso-width-relative:margin;mso-height-relative:margin" coordsize="55308,32905" o:gfxdata="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">
-                <o:lock v:ext="edit" aspectratio="t"/>
-                <v:shapetype id="_x0000_t75" coordsize="21600,21600" o:spt="75" o:preferrelative="t" path="m@4@5l@4@11@9@11@9@5xe" filled="f" stroked="f">
-                  <v:stroke joinstyle="miter"/>
-                  <v:formulas>
-                    <v:f eqn="if lineDrawn pixelLineWidth 0"/>
-                    <v:f eqn="sum @0 1 0"/>
-                    <v:f eqn="sum 0 0 @1"/>
-                    <v:f eqn="prod @2 1 2"/>
-                    <v:f eqn="prod @3 21600 pixelWidth"/>
-                    <v:f eqn="prod @3 21600 pixelHeight"/>
-                    <v:f eqn="sum @0 0 1"/>
-                    <v:f eqn="prod @6 1 2"/>
-                    <v:f eqn="prod @7 21600 pixelWidth"/>
-                    <v:f eqn="sum @8 21600 0"/>
-                    <v:f eqn="prod @7 21600 pixelHeight"/>
-                    <v:f eqn="sum @10 21600 0"/>
-                  </v:formulas>
-                  <v:path o:extrusionok="f" gradientshapeok="t" o:connecttype="rect"/>
-                  <o:lock v:ext="edit" aspectratio="t"/>
-                </v:shapetype>
-                <v:shape id="Picture 4" o:spid="_x0000_s1027" type="#_x0000_t75" style="position:absolute;top:63;width:27432;height:16459;visibility:visible;mso-wrap-style:square" o:gfxdata="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">
-                  <v:imagedata r:id="rId8" o:title=""/>
-                </v:shape>
-                <v:shape id="Picture 3" o:spid="_x0000_s1028" type="#_x0000_t75" style="position:absolute;top:16446;width:27432;height:16459;visibility:visible;mso-wrap-style:square" o:gfxdata="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">
-                  <v:imagedata r:id="rId9" o:title=""/>
-                </v:shape>
-                <v:shape id="Picture 2" o:spid="_x0000_s1029" type="#_x0000_t75" style="position:absolute;left:27876;top:16446;width:27432;height:16459;visibility:visible;mso-wrap-style:square" o:gfxdata="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">
-                  <v:imagedata r:id="rId10" o:title=""/>
-                </v:shape>
-                <v:shape id="Picture 1" o:spid="_x0000_s1030" type="#_x0000_t75" style="position:absolute;left:27876;width:27432;height:16459;visibility:visible;mso-wrap-style:square" o:gfxdata="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">
-                  <v:imagedata r:id="rId11" o:title=""/>
-                </v:shape>
-                <w10:wrap type="topAndBottom" anchorx="margin"/>
-              </v:group>
-            </w:pict>
-          </mc:Fallback>
-        </mc:AlternateContent>
-      </w:r>
-      <w:r>
-        <w:rPr>
-          <w:rFonts w:ascii="Times New Roman" w:eastAsia="Times New Roman" w:hAnsi="Times New Roman" w:cs="Times New Roman"/>
           <w:sz w:val="24"/>
           <w:szCs w:val="24"/>
         </w:rPr>
@@ -2504,7 +2696,772 @@
           <w:sz w:val="20"/>
           <w:szCs w:val="20"/>
         </w:rPr>
-        <w:t>strongly causal loci, with 0W GH FT showing fewer but more significant SNPs.</w:t>
+        <w:t>strongly causal loci, with 0W GH FT showing fewer but more significant SNPs</w:t>
+      </w:r>
+      <w:r>
+        <w:rPr>
+          <w:rFonts w:ascii="Times New Roman" w:eastAsia="Times New Roman" w:hAnsi="Times New Roman" w:cs="Times New Roman"/>
+          <w:sz w:val="20"/>
+          <w:szCs w:val="20"/>
+        </w:rPr>
+        <w:t xml:space="preserve"> for the ISIS EM-BLASSO algorithm</w:t>
+      </w:r>
+      <w:r>
+        <w:rPr>
+          <w:rFonts w:ascii="Times New Roman" w:eastAsia="Times New Roman" w:hAnsi="Times New Roman" w:cs="Times New Roman"/>
+          <w:sz w:val="20"/>
+          <w:szCs w:val="20"/>
+        </w:rPr>
+        <w:t>.</w:t>
+      </w:r>
+    </w:p>
+    <w:p>
+      <w:pPr>
+        <w:rPr>
+          <w:rFonts w:ascii="Times New Roman" w:eastAsia="Times New Roman" w:hAnsi="Times New Roman" w:cs="Times New Roman"/>
+          <w:sz w:val="24"/>
+          <w:szCs w:val="24"/>
+        </w:rPr>
+      </w:pPr>
+    </w:p>
+    <w:p>
+      <w:pPr>
+        <w:rPr>
+          <w:rFonts w:ascii="Times New Roman" w:eastAsia="Times New Roman" w:hAnsi="Times New Roman" w:cs="Times New Roman"/>
+          <w:b/>
+          <w:sz w:val="24"/>
+          <w:szCs w:val="24"/>
+          <w:u w:val="single"/>
+        </w:rPr>
+      </w:pPr>
+      <w:r>
+        <w:rPr>
+          <w:rFonts w:ascii="Times New Roman" w:eastAsia="Times New Roman" w:hAnsi="Times New Roman" w:cs="Times New Roman"/>
+          <w:sz w:val="24"/>
+          <w:szCs w:val="24"/>
+          <w:u w:val="single"/>
+        </w:rPr>
+        <w:t>Notes on Other Algorithms</w:t>
+      </w:r>
+    </w:p>
+    <w:p>
+      <w:pPr>
+        <w:rPr>
+          <w:rFonts w:ascii="Times New Roman" w:eastAsia="Times New Roman" w:hAnsi="Times New Roman" w:cs="Times New Roman"/>
+          <w:sz w:val="24"/>
+          <w:szCs w:val="24"/>
+        </w:rPr>
+      </w:pPr>
+      <w:r>
+        <w:rPr>
+          <w:rFonts w:ascii="Times New Roman" w:eastAsia="Times New Roman" w:hAnsi="Times New Roman" w:cs="Times New Roman"/>
+          <w:i/>
+          <w:sz w:val="24"/>
+          <w:szCs w:val="24"/>
+        </w:rPr>
+        <w:t>Coal-Miner</w:t>
+      </w:r>
+    </w:p>
+    <w:p>
+      <w:pPr>
+        <w:rPr>
+          <w:rFonts w:ascii="Times New Roman" w:eastAsia="Times New Roman" w:hAnsi="Times New Roman" w:cs="Times New Roman"/>
+          <w:sz w:val="24"/>
+          <w:szCs w:val="24"/>
+        </w:rPr>
+      </w:pPr>
+      <w:r>
+        <w:rPr>
+          <w:rFonts w:ascii="Times New Roman" w:eastAsia="Times New Roman" w:hAnsi="Times New Roman" w:cs="Times New Roman"/>
+          <w:sz w:val="24"/>
+          <w:szCs w:val="24"/>
+        </w:rPr>
+        <w:tab/>
+        <w:t>This GWAS pipeline was easily downloadable, however it require</w:t>
+      </w:r>
+      <w:r>
+        <w:rPr>
+          <w:rFonts w:ascii="Times New Roman" w:eastAsia="Times New Roman" w:hAnsi="Times New Roman" w:cs="Times New Roman"/>
+          <w:sz w:val="24"/>
+          <w:szCs w:val="24"/>
+        </w:rPr>
+        <w:t>d</w:t>
+      </w:r>
+      <w:r>
+        <w:rPr>
+          <w:rFonts w:ascii="Times New Roman" w:eastAsia="Times New Roman" w:hAnsi="Times New Roman" w:cs="Times New Roman"/>
+          <w:sz w:val="24"/>
+          <w:szCs w:val="24"/>
+        </w:rPr>
+        <w:t xml:space="preserve"> packages with Unix only versions. This was prohibitive for us the authors, who relied on Windows 10 devices to conduct the analyses.</w:t>
+      </w:r>
+    </w:p>
+    <w:p>
+      <w:pPr>
+        <w:rPr>
+          <w:rFonts w:ascii="Times New Roman" w:eastAsia="Times New Roman" w:hAnsi="Times New Roman" w:cs="Times New Roman"/>
+          <w:sz w:val="24"/>
+          <w:szCs w:val="24"/>
+        </w:rPr>
+      </w:pPr>
+      <w:proofErr w:type="spellStart"/>
+      <w:r>
+        <w:rPr>
+          <w:rFonts w:ascii="Times New Roman" w:eastAsia="Times New Roman" w:hAnsi="Times New Roman" w:cs="Times New Roman"/>
+          <w:i/>
+          <w:sz w:val="24"/>
+          <w:szCs w:val="24"/>
+        </w:rPr>
+        <w:t>BGTools</w:t>
+      </w:r>
+      <w:proofErr w:type="spellEnd"/>
+    </w:p>
+    <w:p>
+      <w:pPr>
+        <w:rPr>
+          <w:rFonts w:ascii="Times New Roman" w:eastAsia="Times New Roman" w:hAnsi="Times New Roman" w:cs="Times New Roman"/>
+          <w:sz w:val="24"/>
+          <w:szCs w:val="24"/>
+        </w:rPr>
+      </w:pPr>
+      <w:r>
+        <w:rPr>
+          <w:rFonts w:ascii="Times New Roman" w:eastAsia="Times New Roman" w:hAnsi="Times New Roman" w:cs="Times New Roman"/>
+          <w:sz w:val="24"/>
+          <w:szCs w:val="24"/>
+        </w:rPr>
+        <w:tab/>
+        <w:t>This package was downloadable from GitHub, but came with no documentation and was not installable in R.</w:t>
+      </w:r>
+    </w:p>
+    <w:p>
+      <w:pPr>
+        <w:rPr>
+          <w:rFonts w:ascii="Times New Roman" w:eastAsia="Times New Roman" w:hAnsi="Times New Roman" w:cs="Times New Roman"/>
+          <w:sz w:val="24"/>
+          <w:szCs w:val="24"/>
+        </w:rPr>
+      </w:pPr>
+      <w:r>
+        <w:rPr>
+          <w:rFonts w:ascii="Times New Roman" w:eastAsia="Times New Roman" w:hAnsi="Times New Roman" w:cs="Times New Roman"/>
+          <w:i/>
+          <w:sz w:val="24"/>
+          <w:szCs w:val="24"/>
+        </w:rPr>
+        <w:t>MUSE</w:t>
+      </w:r>
+    </w:p>
+    <w:p>
+      <w:pPr>
+        <w:rPr>
+          <w:rFonts w:ascii="Times New Roman" w:eastAsia="Times New Roman" w:hAnsi="Times New Roman" w:cs="Times New Roman"/>
+          <w:sz w:val="24"/>
+          <w:szCs w:val="24"/>
+        </w:rPr>
+      </w:pPr>
+      <w:r>
+        <w:rPr>
+          <w:rFonts w:ascii="Times New Roman" w:eastAsia="Times New Roman" w:hAnsi="Times New Roman" w:cs="Times New Roman"/>
+          <w:sz w:val="24"/>
+          <w:szCs w:val="24"/>
+        </w:rPr>
+        <w:tab/>
+        <w:t>MUSE is a proposed algorithm, but no scripts are available to implement the code. If time allowed, it may have been possible to write original scripts from the paper.</w:t>
+      </w:r>
+    </w:p>
+    <w:p>
+      <w:pPr>
+        <w:rPr>
+          <w:rFonts w:ascii="Times New Roman" w:eastAsia="Times New Roman" w:hAnsi="Times New Roman" w:cs="Times New Roman"/>
+          <w:sz w:val="24"/>
+          <w:szCs w:val="24"/>
+        </w:rPr>
+      </w:pPr>
+      <w:r>
+        <w:rPr>
+          <w:rFonts w:ascii="Times New Roman" w:eastAsia="Times New Roman" w:hAnsi="Times New Roman" w:cs="Times New Roman"/>
+          <w:i/>
+          <w:sz w:val="24"/>
+          <w:szCs w:val="24"/>
+        </w:rPr>
+        <w:t>LLR</w:t>
+      </w:r>
+    </w:p>
+    <w:p>
+      <w:pPr>
+        <w:rPr>
+          <w:rFonts w:ascii="Times New Roman" w:eastAsia="Times New Roman" w:hAnsi="Times New Roman" w:cs="Times New Roman"/>
+          <w:sz w:val="24"/>
+          <w:szCs w:val="24"/>
+        </w:rPr>
+      </w:pPr>
+      <w:r>
+        <w:rPr>
+          <w:rFonts w:ascii="Times New Roman" w:eastAsia="Times New Roman" w:hAnsi="Times New Roman" w:cs="Times New Roman"/>
+          <w:sz w:val="24"/>
+          <w:szCs w:val="24"/>
+        </w:rPr>
+        <w:tab/>
+        <w:t xml:space="preserve">While the LLR algorithm was easily downloaded from GitHub, it is written in </w:t>
+      </w:r>
+      <w:proofErr w:type="spellStart"/>
+      <w:r>
+        <w:rPr>
+          <w:rFonts w:ascii="Times New Roman" w:eastAsia="Times New Roman" w:hAnsi="Times New Roman" w:cs="Times New Roman"/>
+          <w:sz w:val="24"/>
+          <w:szCs w:val="24"/>
+        </w:rPr>
+        <w:t>Matlab</w:t>
+      </w:r>
+      <w:proofErr w:type="spellEnd"/>
+      <w:r>
+        <w:rPr>
+          <w:rFonts w:ascii="Times New Roman" w:eastAsia="Times New Roman" w:hAnsi="Times New Roman" w:cs="Times New Roman"/>
+          <w:sz w:val="24"/>
+          <w:szCs w:val="24"/>
+        </w:rPr>
+        <w:t xml:space="preserve">, for which the authors did not have licenses. While better tools may be available in </w:t>
+      </w:r>
+      <w:proofErr w:type="spellStart"/>
+      <w:r>
+        <w:rPr>
+          <w:rFonts w:ascii="Times New Roman" w:eastAsia="Times New Roman" w:hAnsi="Times New Roman" w:cs="Times New Roman"/>
+          <w:sz w:val="24"/>
+          <w:szCs w:val="24"/>
+        </w:rPr>
+        <w:t>Matlab</w:t>
+      </w:r>
+      <w:proofErr w:type="spellEnd"/>
+      <w:r>
+        <w:rPr>
+          <w:rFonts w:ascii="Times New Roman" w:eastAsia="Times New Roman" w:hAnsi="Times New Roman" w:cs="Times New Roman"/>
+          <w:sz w:val="24"/>
+          <w:szCs w:val="24"/>
+        </w:rPr>
+        <w:t>, if other authors cannot use the algorithm its utility is poor.</w:t>
+      </w:r>
+    </w:p>
+    <w:p>
+      <w:pPr>
+        <w:rPr>
+          <w:rFonts w:ascii="Times New Roman" w:eastAsia="Times New Roman" w:hAnsi="Times New Roman" w:cs="Times New Roman"/>
+          <w:b/>
+          <w:sz w:val="24"/>
+          <w:szCs w:val="24"/>
+        </w:rPr>
+      </w:pPr>
+      <w:r>
+        <w:rPr>
+          <w:rFonts w:ascii="Times New Roman" w:eastAsia="Times New Roman" w:hAnsi="Times New Roman" w:cs="Times New Roman"/>
+          <w:b/>
+          <w:sz w:val="24"/>
+          <w:szCs w:val="24"/>
+        </w:rPr>
+        <w:lastRenderedPageBreak/>
+        <w:t>Discussion</w:t>
+      </w:r>
+    </w:p>
+    <w:p>
+      <w:pPr>
+        <w:rPr>
+          <w:rFonts w:ascii="Times New Roman" w:eastAsia="Times New Roman" w:hAnsi="Times New Roman" w:cs="Times New Roman"/>
+          <w:sz w:val="24"/>
+          <w:szCs w:val="24"/>
+        </w:rPr>
+      </w:pPr>
+      <w:r>
+        <w:rPr>
+          <w:rFonts w:ascii="Times New Roman" w:eastAsia="Times New Roman" w:hAnsi="Times New Roman" w:cs="Times New Roman"/>
+          <w:b/>
+          <w:sz w:val="24"/>
+          <w:szCs w:val="24"/>
+        </w:rPr>
+        <w:tab/>
+      </w:r>
+      <w:r>
+        <w:rPr>
+          <w:rFonts w:ascii="Times New Roman" w:eastAsia="Times New Roman" w:hAnsi="Times New Roman" w:cs="Times New Roman"/>
+          <w:sz w:val="24"/>
+          <w:szCs w:val="24"/>
+        </w:rPr>
+        <w:t xml:space="preserve">While conducting this analysis, we encountered </w:t>
+      </w:r>
+      <w:proofErr w:type="gramStart"/>
+      <w:r>
+        <w:rPr>
+          <w:rFonts w:ascii="Times New Roman" w:eastAsia="Times New Roman" w:hAnsi="Times New Roman" w:cs="Times New Roman"/>
+          <w:sz w:val="24"/>
+          <w:szCs w:val="24"/>
+        </w:rPr>
+        <w:t>a large number of</w:t>
+      </w:r>
+      <w:proofErr w:type="gramEnd"/>
+      <w:r>
+        <w:rPr>
+          <w:rFonts w:ascii="Times New Roman" w:eastAsia="Times New Roman" w:hAnsi="Times New Roman" w:cs="Times New Roman"/>
+          <w:sz w:val="24"/>
+          <w:szCs w:val="24"/>
+        </w:rPr>
+        <w:t xml:space="preserve"> issues preventing completion of the main goal: creating an exhaustive analysis of the most recent genome wide association study algorithms for demonstrated effectiveness in their presentation and how useful of a tool the algorithms are to other researchers, in terms of accessibility, ease of use, computational time, and accuracy. It is some of these characteristics themselves which contributed to our difficulties, often because packages were not downloadable, could not be run within a reasonable time, or capable of running on our available hardware.</w:t>
+      </w:r>
+    </w:p>
+    <w:p>
+      <w:pPr>
+        <w:rPr>
+          <w:rFonts w:ascii="Times New Roman" w:eastAsia="Times New Roman" w:hAnsi="Times New Roman" w:cs="Times New Roman"/>
+          <w:sz w:val="24"/>
+          <w:szCs w:val="24"/>
+        </w:rPr>
+      </w:pPr>
+      <w:r>
+        <w:rPr>
+          <w:rFonts w:ascii="Times New Roman" w:eastAsia="Times New Roman" w:hAnsi="Times New Roman" w:cs="Times New Roman"/>
+          <w:sz w:val="24"/>
+          <w:szCs w:val="24"/>
+        </w:rPr>
+        <w:tab/>
+        <w:t xml:space="preserve">The algorithms which </w:t>
+      </w:r>
+      <w:proofErr w:type="gramStart"/>
+      <w:r>
+        <w:rPr>
+          <w:rFonts w:ascii="Times New Roman" w:eastAsia="Times New Roman" w:hAnsi="Times New Roman" w:cs="Times New Roman"/>
+          <w:sz w:val="24"/>
+          <w:szCs w:val="24"/>
+        </w:rPr>
+        <w:t>were able to</w:t>
+      </w:r>
+      <w:proofErr w:type="gramEnd"/>
+      <w:r>
+        <w:rPr>
+          <w:rFonts w:ascii="Times New Roman" w:eastAsia="Times New Roman" w:hAnsi="Times New Roman" w:cs="Times New Roman"/>
+          <w:sz w:val="24"/>
+          <w:szCs w:val="24"/>
+        </w:rPr>
+        <w:t xml:space="preserve"> be run, HA-coefficient and ISIS EM-BLASSO, appear to be generally fast and reasonably easy to run with good understanding of the requisite inputs. Interpretation is not necessarily as clear with HA-coefficient, because it lacks conventional statistics like p-value or LOD. With rigorous accuracy evaluation is could be determined which algorithm provides the best capture of important loci.</w:t>
+      </w:r>
+      <w:r>
+        <w:rPr>
+          <w:rFonts w:ascii="Times New Roman" w:eastAsia="Times New Roman" w:hAnsi="Times New Roman" w:cs="Times New Roman"/>
+          <w:sz w:val="24"/>
+          <w:szCs w:val="24"/>
+        </w:rPr>
+        <w:t xml:space="preserve"> It does appear, however, that ISIS EM-BLASSO implicates fewer and therefore likely more significant loci.</w:t>
+      </w:r>
+    </w:p>
+    <w:p>
+      <w:pPr>
+        <w:rPr>
+          <w:rFonts w:ascii="Times New Roman" w:eastAsia="Times New Roman" w:hAnsi="Times New Roman" w:cs="Times New Roman"/>
+          <w:sz w:val="24"/>
+          <w:szCs w:val="24"/>
+        </w:rPr>
+      </w:pPr>
+      <w:r>
+        <w:rPr>
+          <w:rFonts w:ascii="Times New Roman" w:eastAsia="Times New Roman" w:hAnsi="Times New Roman" w:cs="Times New Roman"/>
+          <w:sz w:val="24"/>
+          <w:szCs w:val="24"/>
+        </w:rPr>
+        <w:tab/>
+        <w:t>Our project was starting out strongly ambitious. The algorithms we were considering run using a variety of languages, using different genotypic formats, and multiple prerequisite packages and software. Due to the challenges of acquiring, installing, and running the software, our analysis was strongly limited. Earlier on in the project, gaining access to a computing core would have streamline the execution of the code, as well as overcoming issues with runtime and operating systems.</w:t>
+      </w:r>
+    </w:p>
+    <w:p>
+      <w:pPr>
+        <w:rPr>
+          <w:rFonts w:ascii="Times New Roman" w:eastAsia="Times New Roman" w:hAnsi="Times New Roman" w:cs="Times New Roman"/>
+          <w:sz w:val="24"/>
+          <w:szCs w:val="24"/>
+        </w:rPr>
+      </w:pPr>
+      <w:r>
+        <w:rPr>
+          <w:rFonts w:ascii="Times New Roman" w:eastAsia="Times New Roman" w:hAnsi="Times New Roman" w:cs="Times New Roman"/>
+          <w:b/>
+          <w:sz w:val="24"/>
+          <w:szCs w:val="24"/>
+        </w:rPr>
+        <w:t>Conclusion</w:t>
+      </w:r>
+    </w:p>
+    <w:p>
+      <w:pPr>
+        <w:rPr>
+          <w:rFonts w:ascii="Times New Roman" w:eastAsia="Times New Roman" w:hAnsi="Times New Roman" w:cs="Times New Roman"/>
+          <w:sz w:val="24"/>
+          <w:szCs w:val="24"/>
+        </w:rPr>
+      </w:pPr>
+      <w:r>
+        <w:rPr>
+          <w:rFonts w:ascii="Times New Roman" w:eastAsia="Times New Roman" w:hAnsi="Times New Roman" w:cs="Times New Roman"/>
+          <w:sz w:val="24"/>
+          <w:szCs w:val="24"/>
+        </w:rPr>
+        <w:tab/>
+        <w:t>Modern GWAS algorithms provide faster and more accurate analysis than previous generations of algorithms. They employ combined and varied methodologies, giving authors the tools to experiment and find ones which fit their needs. While we attempted to demonstrate how well these algorithms work in a comprehensive review, more work will be required to make conclusions as to the best algorithms overall or for specific tasks.</w:t>
+      </w:r>
+    </w:p>
+    <w:p>
+      <w:pPr>
+        <w:rPr>
+          <w:rFonts w:ascii="Times New Roman" w:eastAsia="Times New Roman" w:hAnsi="Times New Roman" w:cs="Times New Roman"/>
+          <w:color w:val="24292E"/>
+          <w:sz w:val="24"/>
+          <w:szCs w:val="24"/>
+          <w:highlight w:val="white"/>
+        </w:rPr>
+      </w:pPr>
+      <w:r>
+        <w:rPr>
+          <w:rFonts w:ascii="Times New Roman" w:eastAsia="Times New Roman" w:hAnsi="Times New Roman" w:cs="Times New Roman"/>
+          <w:b/>
+          <w:color w:val="24292E"/>
+          <w:sz w:val="24"/>
+          <w:szCs w:val="24"/>
+          <w:highlight w:val="white"/>
+        </w:rPr>
+        <w:t>References</w:t>
+      </w:r>
+    </w:p>
+    <w:p>
+      <w:pPr>
+        <w:rPr>
+          <w:rFonts w:ascii="Times New Roman" w:eastAsia="Times New Roman" w:hAnsi="Times New Roman" w:cs="Times New Roman"/>
+          <w:color w:val="222222"/>
+          <w:sz w:val="24"/>
+          <w:szCs w:val="24"/>
+          <w:highlight w:val="white"/>
+        </w:rPr>
+      </w:pPr>
+      <w:r>
+        <w:rPr>
+          <w:rFonts w:ascii="Times New Roman" w:eastAsia="Times New Roman" w:hAnsi="Times New Roman" w:cs="Times New Roman"/>
+          <w:color w:val="222222"/>
+          <w:sz w:val="24"/>
+          <w:szCs w:val="24"/>
+          <w:highlight w:val="white"/>
+        </w:rPr>
+        <w:t xml:space="preserve">Atwell S, Huang YS, </w:t>
+      </w:r>
+      <w:proofErr w:type="spellStart"/>
+      <w:r>
+        <w:rPr>
+          <w:rFonts w:ascii="Times New Roman" w:eastAsia="Times New Roman" w:hAnsi="Times New Roman" w:cs="Times New Roman"/>
+          <w:color w:val="222222"/>
+          <w:sz w:val="24"/>
+          <w:szCs w:val="24"/>
+          <w:highlight w:val="white"/>
+        </w:rPr>
+        <w:t>Vilhjálmsson</w:t>
+      </w:r>
+      <w:proofErr w:type="spellEnd"/>
+      <w:r>
+        <w:rPr>
+          <w:rFonts w:ascii="Times New Roman" w:eastAsia="Times New Roman" w:hAnsi="Times New Roman" w:cs="Times New Roman"/>
+          <w:color w:val="222222"/>
+          <w:sz w:val="24"/>
+          <w:szCs w:val="24"/>
+          <w:highlight w:val="white"/>
+        </w:rPr>
+        <w:t xml:space="preserve"> BJ, Willems G, Horton M, Li Y, Meng D, Platt A, </w:t>
+      </w:r>
+      <w:proofErr w:type="spellStart"/>
+      <w:r>
+        <w:rPr>
+          <w:rFonts w:ascii="Times New Roman" w:eastAsia="Times New Roman" w:hAnsi="Times New Roman" w:cs="Times New Roman"/>
+          <w:color w:val="222222"/>
+          <w:sz w:val="24"/>
+          <w:szCs w:val="24"/>
+          <w:highlight w:val="white"/>
+        </w:rPr>
+        <w:t>Tarone</w:t>
+      </w:r>
+      <w:proofErr w:type="spellEnd"/>
+      <w:r>
+        <w:rPr>
+          <w:rFonts w:ascii="Times New Roman" w:eastAsia="Times New Roman" w:hAnsi="Times New Roman" w:cs="Times New Roman"/>
+          <w:color w:val="222222"/>
+          <w:sz w:val="24"/>
+          <w:szCs w:val="24"/>
+          <w:highlight w:val="white"/>
+        </w:rPr>
+        <w:t xml:space="preserve"> </w:t>
+      </w:r>
+    </w:p>
+    <w:p>
+      <w:pPr>
+        <w:ind w:left="720"/>
+        <w:rPr>
+          <w:rFonts w:ascii="Times New Roman" w:eastAsia="Times New Roman" w:hAnsi="Times New Roman" w:cs="Times New Roman"/>
+          <w:color w:val="222222"/>
+          <w:sz w:val="24"/>
+          <w:szCs w:val="24"/>
+          <w:highlight w:val="white"/>
+        </w:rPr>
+      </w:pPr>
+      <w:r>
+        <w:rPr>
+          <w:rFonts w:ascii="Times New Roman" w:eastAsia="Times New Roman" w:hAnsi="Times New Roman" w:cs="Times New Roman"/>
+          <w:color w:val="222222"/>
+          <w:sz w:val="24"/>
+          <w:szCs w:val="24"/>
+          <w:highlight w:val="white"/>
+        </w:rPr>
+        <w:t>AM, Hu TT, Jiang R. Genome-wide association study of 107 phenotypes in Arabidopsis thaliana inbred lines. Nature. 2010 Jun;465(7298):627.</w:t>
+      </w:r>
+    </w:p>
+    <w:p>
+      <w:pPr>
+        <w:rPr>
+          <w:rFonts w:ascii="Times New Roman" w:eastAsia="Times New Roman" w:hAnsi="Times New Roman" w:cs="Times New Roman"/>
+          <w:color w:val="222222"/>
+          <w:sz w:val="24"/>
+          <w:szCs w:val="24"/>
+          <w:highlight w:val="white"/>
+        </w:rPr>
+      </w:pPr>
+      <w:proofErr w:type="spellStart"/>
+      <w:r>
+        <w:rPr>
+          <w:rFonts w:ascii="Times New Roman" w:eastAsia="Times New Roman" w:hAnsi="Times New Roman" w:cs="Times New Roman"/>
+          <w:color w:val="222222"/>
+          <w:sz w:val="24"/>
+          <w:szCs w:val="24"/>
+          <w:highlight w:val="white"/>
+        </w:rPr>
+        <w:t>Duan</w:t>
+      </w:r>
+      <w:proofErr w:type="spellEnd"/>
+      <w:r>
+        <w:rPr>
+          <w:rFonts w:ascii="Times New Roman" w:eastAsia="Times New Roman" w:hAnsi="Times New Roman" w:cs="Times New Roman"/>
+          <w:color w:val="222222"/>
+          <w:sz w:val="24"/>
+          <w:szCs w:val="24"/>
+          <w:highlight w:val="white"/>
+        </w:rPr>
+        <w:t xml:space="preserve"> W, Zhao Y, Wei Y, Yang S, Bai J, Shen S, Du M, Huang L, Hu Z, Chen F. A fast </w:t>
+      </w:r>
+    </w:p>
+    <w:p>
+      <w:pPr>
+        <w:ind w:left="720"/>
+        <w:rPr>
+          <w:rFonts w:ascii="Times New Roman" w:eastAsia="Times New Roman" w:hAnsi="Times New Roman" w:cs="Times New Roman"/>
+          <w:color w:val="222222"/>
+          <w:sz w:val="24"/>
+          <w:szCs w:val="24"/>
+          <w:highlight w:val="white"/>
+        </w:rPr>
+      </w:pPr>
+      <w:r>
+        <w:rPr>
+          <w:rFonts w:ascii="Times New Roman" w:eastAsia="Times New Roman" w:hAnsi="Times New Roman" w:cs="Times New Roman"/>
+          <w:color w:val="222222"/>
+          <w:sz w:val="24"/>
+          <w:szCs w:val="24"/>
+          <w:highlight w:val="white"/>
+        </w:rPr>
+        <w:t>algorithm for Bayesian multi-locus model in genome-wide association studies. Molecular Genetics and Genomics. 2017 Aug 1;292(4):923-34.</w:t>
+      </w:r>
+    </w:p>
+    <w:p>
+      <w:pPr>
+        <w:rPr>
+          <w:rFonts w:ascii="Times New Roman" w:eastAsia="Times New Roman" w:hAnsi="Times New Roman" w:cs="Times New Roman"/>
+          <w:color w:val="222222"/>
+          <w:sz w:val="24"/>
+          <w:szCs w:val="24"/>
+          <w:highlight w:val="white"/>
+        </w:rPr>
+      </w:pPr>
+      <w:r>
+        <w:rPr>
+          <w:rFonts w:ascii="Times New Roman" w:eastAsia="Times New Roman" w:hAnsi="Times New Roman" w:cs="Times New Roman"/>
+          <w:color w:val="222222"/>
+          <w:sz w:val="24"/>
+          <w:szCs w:val="24"/>
+          <w:highlight w:val="white"/>
+        </w:rPr>
+        <w:t xml:space="preserve">He D, </w:t>
+      </w:r>
+      <w:proofErr w:type="spellStart"/>
+      <w:r>
+        <w:rPr>
+          <w:rFonts w:ascii="Times New Roman" w:eastAsia="Times New Roman" w:hAnsi="Times New Roman" w:cs="Times New Roman"/>
+          <w:color w:val="222222"/>
+          <w:sz w:val="24"/>
+          <w:szCs w:val="24"/>
+          <w:highlight w:val="white"/>
+        </w:rPr>
+        <w:t>Parida</w:t>
+      </w:r>
+      <w:proofErr w:type="spellEnd"/>
+      <w:r>
+        <w:rPr>
+          <w:rFonts w:ascii="Times New Roman" w:eastAsia="Times New Roman" w:hAnsi="Times New Roman" w:cs="Times New Roman"/>
+          <w:color w:val="222222"/>
+          <w:sz w:val="24"/>
+          <w:szCs w:val="24"/>
+          <w:highlight w:val="white"/>
+        </w:rPr>
+        <w:t xml:space="preserve"> L. MUSE: A MULTI-LOCUS SAMPLING-BASED EPISTASIS ALGORITHM </w:t>
+      </w:r>
+    </w:p>
+    <w:p>
+      <w:pPr>
+        <w:ind w:left="720"/>
+        <w:rPr>
+          <w:rFonts w:ascii="Times New Roman" w:eastAsia="Times New Roman" w:hAnsi="Times New Roman" w:cs="Times New Roman"/>
+          <w:color w:val="222222"/>
+          <w:sz w:val="24"/>
+          <w:szCs w:val="24"/>
+          <w:highlight w:val="white"/>
+        </w:rPr>
+      </w:pPr>
+      <w:r>
+        <w:rPr>
+          <w:rFonts w:ascii="Times New Roman" w:eastAsia="Times New Roman" w:hAnsi="Times New Roman" w:cs="Times New Roman"/>
+          <w:color w:val="222222"/>
+          <w:sz w:val="24"/>
+          <w:szCs w:val="24"/>
+          <w:highlight w:val="white"/>
+        </w:rPr>
+        <w:t xml:space="preserve">FOR QUANTITATIVE GENETIC TRAIT PREDICTION. </w:t>
+      </w:r>
+      <w:proofErr w:type="spellStart"/>
+      <w:r>
+        <w:rPr>
+          <w:rFonts w:ascii="Times New Roman" w:eastAsia="Times New Roman" w:hAnsi="Times New Roman" w:cs="Times New Roman"/>
+          <w:color w:val="222222"/>
+          <w:sz w:val="24"/>
+          <w:szCs w:val="24"/>
+          <w:highlight w:val="white"/>
+        </w:rPr>
+        <w:t>InPACIFIC</w:t>
+      </w:r>
+      <w:proofErr w:type="spellEnd"/>
+      <w:r>
+        <w:rPr>
+          <w:rFonts w:ascii="Times New Roman" w:eastAsia="Times New Roman" w:hAnsi="Times New Roman" w:cs="Times New Roman"/>
+          <w:color w:val="222222"/>
+          <w:sz w:val="24"/>
+          <w:szCs w:val="24"/>
+          <w:highlight w:val="white"/>
+        </w:rPr>
+        <w:t xml:space="preserve"> SYMPOSIUM ON BIOCOMPUTING 2017 2017 (pp. 426-437).</w:t>
+      </w:r>
+    </w:p>
+    <w:p>
+      <w:pPr>
+        <w:rPr>
+          <w:rFonts w:ascii="Times New Roman" w:eastAsia="Times New Roman" w:hAnsi="Times New Roman" w:cs="Times New Roman"/>
+          <w:color w:val="222222"/>
+          <w:sz w:val="24"/>
+          <w:szCs w:val="24"/>
+          <w:highlight w:val="white"/>
+        </w:rPr>
+      </w:pPr>
+      <w:proofErr w:type="spellStart"/>
+      <w:r>
+        <w:rPr>
+          <w:rFonts w:ascii="Times New Roman" w:eastAsia="Times New Roman" w:hAnsi="Times New Roman" w:cs="Times New Roman"/>
+          <w:color w:val="222222"/>
+          <w:sz w:val="24"/>
+          <w:szCs w:val="24"/>
+          <w:highlight w:val="white"/>
+        </w:rPr>
+        <w:t>Hejase</w:t>
+      </w:r>
+      <w:proofErr w:type="spellEnd"/>
+      <w:r>
+        <w:rPr>
+          <w:rFonts w:ascii="Times New Roman" w:eastAsia="Times New Roman" w:hAnsi="Times New Roman" w:cs="Times New Roman"/>
+          <w:color w:val="222222"/>
+          <w:sz w:val="24"/>
+          <w:szCs w:val="24"/>
+          <w:highlight w:val="white"/>
+        </w:rPr>
+        <w:t xml:space="preserve"> HA, </w:t>
+      </w:r>
+      <w:proofErr w:type="spellStart"/>
+      <w:r>
+        <w:rPr>
+          <w:rFonts w:ascii="Times New Roman" w:eastAsia="Times New Roman" w:hAnsi="Times New Roman" w:cs="Times New Roman"/>
+          <w:color w:val="222222"/>
+          <w:sz w:val="24"/>
+          <w:szCs w:val="24"/>
+          <w:highlight w:val="white"/>
+        </w:rPr>
+        <w:t>Vande</w:t>
+      </w:r>
+      <w:proofErr w:type="spellEnd"/>
+      <w:r>
+        <w:rPr>
+          <w:rFonts w:ascii="Times New Roman" w:eastAsia="Times New Roman" w:hAnsi="Times New Roman" w:cs="Times New Roman"/>
+          <w:color w:val="222222"/>
+          <w:sz w:val="24"/>
+          <w:szCs w:val="24"/>
+          <w:highlight w:val="white"/>
+        </w:rPr>
+        <w:t xml:space="preserve"> Pol N</w:t>
+      </w:r>
+      <w:r>
+        <w:rPr>
+          <w:rFonts w:ascii="Times New Roman" w:eastAsia="Times New Roman" w:hAnsi="Times New Roman" w:cs="Times New Roman"/>
+          <w:color w:val="222222"/>
+          <w:sz w:val="24"/>
+          <w:szCs w:val="24"/>
+          <w:highlight w:val="white"/>
+        </w:rPr>
+        <w:t xml:space="preserve">, Bonito GM, Edger PP, Liu KJ. Coal-Miner: a coalescent-based </w:t>
+      </w:r>
+    </w:p>
+    <w:p>
+      <w:pPr>
+        <w:ind w:left="720"/>
+        <w:rPr>
+          <w:rFonts w:ascii="Times New Roman" w:eastAsia="Times New Roman" w:hAnsi="Times New Roman" w:cs="Times New Roman"/>
+          <w:color w:val="222222"/>
+          <w:sz w:val="24"/>
+          <w:szCs w:val="24"/>
+          <w:highlight w:val="white"/>
+        </w:rPr>
+      </w:pPr>
+      <w:r>
+        <w:rPr>
+          <w:rFonts w:ascii="Times New Roman" w:eastAsia="Times New Roman" w:hAnsi="Times New Roman" w:cs="Times New Roman"/>
+          <w:color w:val="222222"/>
+          <w:sz w:val="24"/>
+          <w:szCs w:val="24"/>
+          <w:highlight w:val="white"/>
+        </w:rPr>
+        <w:t xml:space="preserve">method for GWA studies of quantitative traits with complex evolutionary origins. </w:t>
+      </w:r>
+      <w:proofErr w:type="spellStart"/>
+      <w:r>
+        <w:rPr>
+          <w:rFonts w:ascii="Times New Roman" w:eastAsia="Times New Roman" w:hAnsi="Times New Roman" w:cs="Times New Roman"/>
+          <w:color w:val="222222"/>
+          <w:sz w:val="24"/>
+          <w:szCs w:val="24"/>
+          <w:highlight w:val="white"/>
+        </w:rPr>
+        <w:t>bioRxiv</w:t>
+      </w:r>
+      <w:proofErr w:type="spellEnd"/>
+      <w:r>
+        <w:rPr>
+          <w:rFonts w:ascii="Times New Roman" w:eastAsia="Times New Roman" w:hAnsi="Times New Roman" w:cs="Times New Roman"/>
+          <w:color w:val="222222"/>
+          <w:sz w:val="24"/>
+          <w:szCs w:val="24"/>
+          <w:highlight w:val="white"/>
+        </w:rPr>
+        <w:t>. 2017 Jan 1:132951.</w:t>
       </w:r>
       <w:bookmarkStart w:id="0" w:name="_GoBack"/>
       <w:bookmarkEnd w:id="0"/>
@@ -2513,828 +3470,275 @@
       <w:pPr>
         <w:rPr>
           <w:rFonts w:ascii="Times New Roman" w:eastAsia="Times New Roman" w:hAnsi="Times New Roman" w:cs="Times New Roman"/>
-          <w:sz w:val="24"/>
-          <w:szCs w:val="24"/>
-        </w:rPr>
-      </w:pPr>
-    </w:p>
-    <w:p>
-      <w:pPr>
-        <w:rPr>
-          <w:rFonts w:ascii="Times New Roman" w:eastAsia="Times New Roman" w:hAnsi="Times New Roman" w:cs="Times New Roman"/>
-          <w:b/>
-          <w:sz w:val="24"/>
-          <w:szCs w:val="24"/>
-          <w:u w:val="single"/>
-        </w:rPr>
-      </w:pPr>
-      <w:r>
-        <w:rPr>
-          <w:rFonts w:ascii="Times New Roman" w:eastAsia="Times New Roman" w:hAnsi="Times New Roman" w:cs="Times New Roman"/>
-          <w:sz w:val="24"/>
-          <w:szCs w:val="24"/>
-          <w:u w:val="single"/>
-        </w:rPr>
-        <w:t>Notes on Other Algorithms</w:t>
-      </w:r>
-    </w:p>
-    <w:p>
-      <w:pPr>
-        <w:rPr>
-          <w:rFonts w:ascii="Times New Roman" w:eastAsia="Times New Roman" w:hAnsi="Times New Roman" w:cs="Times New Roman"/>
-          <w:sz w:val="24"/>
-          <w:szCs w:val="24"/>
-        </w:rPr>
-      </w:pPr>
-      <w:r>
-        <w:rPr>
-          <w:rFonts w:ascii="Times New Roman" w:eastAsia="Times New Roman" w:hAnsi="Times New Roman" w:cs="Times New Roman"/>
-          <w:i/>
-          <w:sz w:val="24"/>
-          <w:szCs w:val="24"/>
-        </w:rPr>
-        <w:t>Coal-Miner</w:t>
-      </w:r>
-    </w:p>
-    <w:p>
-      <w:pPr>
-        <w:rPr>
-          <w:rFonts w:ascii="Times New Roman" w:eastAsia="Times New Roman" w:hAnsi="Times New Roman" w:cs="Times New Roman"/>
-          <w:sz w:val="24"/>
-          <w:szCs w:val="24"/>
-        </w:rPr>
-      </w:pPr>
-      <w:r>
-        <w:rPr>
-          <w:rFonts w:ascii="Times New Roman" w:eastAsia="Times New Roman" w:hAnsi="Times New Roman" w:cs="Times New Roman"/>
-          <w:sz w:val="24"/>
-          <w:szCs w:val="24"/>
-        </w:rPr>
-        <w:tab/>
-        <w:t xml:space="preserve">This GWAS pipeline was easily downloadable, however it </w:t>
+          <w:color w:val="222222"/>
+          <w:sz w:val="24"/>
+          <w:szCs w:val="24"/>
+          <w:highlight w:val="white"/>
+        </w:rPr>
+      </w:pPr>
+      <w:r>
+        <w:rPr>
+          <w:rFonts w:ascii="Times New Roman" w:eastAsia="Times New Roman" w:hAnsi="Times New Roman" w:cs="Times New Roman"/>
+          <w:color w:val="222222"/>
+          <w:sz w:val="24"/>
+          <w:szCs w:val="24"/>
+          <w:highlight w:val="white"/>
+        </w:rPr>
+        <w:t xml:space="preserve">Kim B. Hierarchical Association Coefficient Algorithm: New Method for Genome-Wide </w:t>
+      </w:r>
+    </w:p>
+    <w:p>
+      <w:pPr>
+        <w:ind w:firstLine="720"/>
+        <w:rPr>
+          <w:rFonts w:ascii="Times New Roman" w:eastAsia="Times New Roman" w:hAnsi="Times New Roman" w:cs="Times New Roman"/>
+          <w:color w:val="222222"/>
+          <w:sz w:val="24"/>
+          <w:szCs w:val="24"/>
+          <w:highlight w:val="white"/>
+        </w:rPr>
+      </w:pPr>
+      <w:r>
+        <w:rPr>
+          <w:rFonts w:ascii="Times New Roman" w:eastAsia="Times New Roman" w:hAnsi="Times New Roman" w:cs="Times New Roman"/>
+          <w:color w:val="222222"/>
+          <w:sz w:val="24"/>
+          <w:szCs w:val="24"/>
+          <w:highlight w:val="white"/>
+        </w:rPr>
+        <w:lastRenderedPageBreak/>
+        <w:t xml:space="preserve">Association Study. Evolutionary Bioinformatics. 2017 Aug </w:t>
       </w:r>
       <w:proofErr w:type="gramStart"/>
       <w:r>
         <w:rPr>
           <w:rFonts w:ascii="Times New Roman" w:eastAsia="Times New Roman" w:hAnsi="Times New Roman" w:cs="Times New Roman"/>
-          <w:sz w:val="24"/>
-          <w:szCs w:val="24"/>
-        </w:rPr>
-        <w:t>require</w:t>
+          <w:color w:val="222222"/>
+          <w:sz w:val="24"/>
+          <w:szCs w:val="24"/>
+          <w:highlight w:val="white"/>
+        </w:rPr>
+        <w:t>22;13:1176934317713004</w:t>
       </w:r>
       <w:proofErr w:type="gramEnd"/>
       <w:r>
         <w:rPr>
           <w:rFonts w:ascii="Times New Roman" w:eastAsia="Times New Roman" w:hAnsi="Times New Roman" w:cs="Times New Roman"/>
-          <w:sz w:val="24"/>
-          <w:szCs w:val="24"/>
-        </w:rPr>
-        <w:t xml:space="preserve"> packages with Unix only versions. This was prohibitive for us the authors, who relied on Windows 10 devices to conduct the analyses.</w:t>
-      </w:r>
-    </w:p>
-    <w:p>
-      <w:pPr>
-        <w:rPr>
-          <w:rFonts w:ascii="Times New Roman" w:eastAsia="Times New Roman" w:hAnsi="Times New Roman" w:cs="Times New Roman"/>
-          <w:sz w:val="24"/>
-          <w:szCs w:val="24"/>
-        </w:rPr>
-      </w:pPr>
-      <w:proofErr w:type="spellStart"/>
-      <w:r>
-        <w:rPr>
-          <w:rFonts w:ascii="Times New Roman" w:eastAsia="Times New Roman" w:hAnsi="Times New Roman" w:cs="Times New Roman"/>
-          <w:i/>
-          <w:sz w:val="24"/>
-          <w:szCs w:val="24"/>
-        </w:rPr>
-        <w:t>BGTools</w:t>
-      </w:r>
-      <w:proofErr w:type="spellEnd"/>
-    </w:p>
-    <w:p>
-      <w:pPr>
-        <w:rPr>
-          <w:rFonts w:ascii="Times New Roman" w:eastAsia="Times New Roman" w:hAnsi="Times New Roman" w:cs="Times New Roman"/>
-          <w:sz w:val="24"/>
-          <w:szCs w:val="24"/>
-        </w:rPr>
-      </w:pPr>
-      <w:r>
-        <w:rPr>
-          <w:rFonts w:ascii="Times New Roman" w:eastAsia="Times New Roman" w:hAnsi="Times New Roman" w:cs="Times New Roman"/>
-          <w:sz w:val="24"/>
-          <w:szCs w:val="24"/>
-        </w:rPr>
-        <w:tab/>
-        <w:t>This package was downloadable from GitHub, but came with no documentation and was not installable in R.</w:t>
-      </w:r>
-    </w:p>
-    <w:p>
-      <w:pPr>
-        <w:rPr>
-          <w:rFonts w:ascii="Times New Roman" w:eastAsia="Times New Roman" w:hAnsi="Times New Roman" w:cs="Times New Roman"/>
-          <w:sz w:val="24"/>
-          <w:szCs w:val="24"/>
-        </w:rPr>
-      </w:pPr>
-      <w:r>
-        <w:rPr>
-          <w:rFonts w:ascii="Times New Roman" w:eastAsia="Times New Roman" w:hAnsi="Times New Roman" w:cs="Times New Roman"/>
-          <w:i/>
-          <w:sz w:val="24"/>
-          <w:szCs w:val="24"/>
-        </w:rPr>
-        <w:t>MUSE</w:t>
-      </w:r>
-    </w:p>
-    <w:p>
-      <w:pPr>
-        <w:rPr>
-          <w:rFonts w:ascii="Times New Roman" w:eastAsia="Times New Roman" w:hAnsi="Times New Roman" w:cs="Times New Roman"/>
-          <w:sz w:val="24"/>
-          <w:szCs w:val="24"/>
-        </w:rPr>
-      </w:pPr>
-      <w:r>
-        <w:rPr>
-          <w:rFonts w:ascii="Times New Roman" w:eastAsia="Times New Roman" w:hAnsi="Times New Roman" w:cs="Times New Roman"/>
-          <w:sz w:val="24"/>
-          <w:szCs w:val="24"/>
-        </w:rPr>
-        <w:tab/>
-        <w:t>MUSE is a proposed algorithm, but no scripts are available to implement the code. If time allowed, it may have been possible to write original scripts from the paper.</w:t>
-      </w:r>
-    </w:p>
-    <w:p>
-      <w:pPr>
-        <w:rPr>
-          <w:rFonts w:ascii="Times New Roman" w:eastAsia="Times New Roman" w:hAnsi="Times New Roman" w:cs="Times New Roman"/>
-          <w:sz w:val="24"/>
-          <w:szCs w:val="24"/>
-        </w:rPr>
-      </w:pPr>
-      <w:r>
-        <w:rPr>
-          <w:rFonts w:ascii="Times New Roman" w:eastAsia="Times New Roman" w:hAnsi="Times New Roman" w:cs="Times New Roman"/>
-          <w:i/>
-          <w:sz w:val="24"/>
-          <w:szCs w:val="24"/>
-        </w:rPr>
-        <w:t>LLR</w:t>
-      </w:r>
-    </w:p>
-    <w:p>
-      <w:pPr>
-        <w:rPr>
-          <w:rFonts w:ascii="Times New Roman" w:eastAsia="Times New Roman" w:hAnsi="Times New Roman" w:cs="Times New Roman"/>
-          <w:sz w:val="24"/>
-          <w:szCs w:val="24"/>
-        </w:rPr>
-      </w:pPr>
-      <w:r>
-        <w:rPr>
-          <w:rFonts w:ascii="Times New Roman" w:eastAsia="Times New Roman" w:hAnsi="Times New Roman" w:cs="Times New Roman"/>
-          <w:sz w:val="24"/>
-          <w:szCs w:val="24"/>
-        </w:rPr>
-        <w:tab/>
-        <w:t xml:space="preserve">While the LLR algorithm was easily downloaded from GitHub, it is written in </w:t>
-      </w:r>
-      <w:proofErr w:type="spellStart"/>
-      <w:r>
-        <w:rPr>
-          <w:rFonts w:ascii="Times New Roman" w:eastAsia="Times New Roman" w:hAnsi="Times New Roman" w:cs="Times New Roman"/>
-          <w:sz w:val="24"/>
-          <w:szCs w:val="24"/>
-        </w:rPr>
-        <w:t>Matlab</w:t>
-      </w:r>
-      <w:proofErr w:type="spellEnd"/>
-      <w:r>
-        <w:rPr>
-          <w:rFonts w:ascii="Times New Roman" w:eastAsia="Times New Roman" w:hAnsi="Times New Roman" w:cs="Times New Roman"/>
-          <w:sz w:val="24"/>
-          <w:szCs w:val="24"/>
-        </w:rPr>
-        <w:t xml:space="preserve">, for which the authors did not have licenses. While better tools may be available in </w:t>
-      </w:r>
-      <w:proofErr w:type="spellStart"/>
-      <w:r>
-        <w:rPr>
-          <w:rFonts w:ascii="Times New Roman" w:eastAsia="Times New Roman" w:hAnsi="Times New Roman" w:cs="Times New Roman"/>
-          <w:sz w:val="24"/>
-          <w:szCs w:val="24"/>
-        </w:rPr>
-        <w:t>Matlab</w:t>
-      </w:r>
-      <w:proofErr w:type="spellEnd"/>
-      <w:r>
-        <w:rPr>
-          <w:rFonts w:ascii="Times New Roman" w:eastAsia="Times New Roman" w:hAnsi="Times New Roman" w:cs="Times New Roman"/>
-          <w:sz w:val="24"/>
-          <w:szCs w:val="24"/>
-        </w:rPr>
-        <w:t>, if other authors cannot use the algorithm its utility is poor.</w:t>
-      </w:r>
-    </w:p>
-    <w:p>
-      <w:pPr>
-        <w:rPr>
-          <w:rFonts w:ascii="Times New Roman" w:eastAsia="Times New Roman" w:hAnsi="Times New Roman" w:cs="Times New Roman"/>
-          <w:b/>
-          <w:sz w:val="24"/>
-          <w:szCs w:val="24"/>
-        </w:rPr>
-      </w:pPr>
-      <w:r>
-        <w:rPr>
-          <w:rFonts w:ascii="Times New Roman" w:eastAsia="Times New Roman" w:hAnsi="Times New Roman" w:cs="Times New Roman"/>
-          <w:b/>
-          <w:sz w:val="24"/>
-          <w:szCs w:val="24"/>
-        </w:rPr>
-        <w:lastRenderedPageBreak/>
-        <w:t>Discussion</w:t>
-      </w:r>
-    </w:p>
-    <w:p>
-      <w:pPr>
-        <w:rPr>
-          <w:rFonts w:ascii="Times New Roman" w:eastAsia="Times New Roman" w:hAnsi="Times New Roman" w:cs="Times New Roman"/>
-          <w:sz w:val="24"/>
-          <w:szCs w:val="24"/>
-        </w:rPr>
-      </w:pPr>
-      <w:r>
-        <w:rPr>
-          <w:rFonts w:ascii="Times New Roman" w:eastAsia="Times New Roman" w:hAnsi="Times New Roman" w:cs="Times New Roman"/>
-          <w:b/>
-          <w:sz w:val="24"/>
-          <w:szCs w:val="24"/>
-        </w:rPr>
-        <w:tab/>
-      </w:r>
-      <w:r>
-        <w:rPr>
-          <w:rFonts w:ascii="Times New Roman" w:eastAsia="Times New Roman" w:hAnsi="Times New Roman" w:cs="Times New Roman"/>
-          <w:sz w:val="24"/>
-          <w:szCs w:val="24"/>
-        </w:rPr>
-        <w:t xml:space="preserve">While conducting this analysis, we encountered </w:t>
+          <w:color w:val="222222"/>
+          <w:sz w:val="24"/>
+          <w:szCs w:val="24"/>
+          <w:highlight w:val="white"/>
+        </w:rPr>
+        <w:t>.</w:t>
+      </w:r>
+    </w:p>
+    <w:p>
+      <w:pPr>
+        <w:rPr>
+          <w:rFonts w:ascii="Times New Roman" w:eastAsia="Times New Roman" w:hAnsi="Times New Roman" w:cs="Times New Roman"/>
+          <w:color w:val="222222"/>
+          <w:sz w:val="24"/>
+          <w:szCs w:val="24"/>
+          <w:highlight w:val="white"/>
+        </w:rPr>
+      </w:pPr>
+      <w:proofErr w:type="spellStart"/>
+      <w:r>
+        <w:rPr>
+          <w:rFonts w:ascii="Times New Roman" w:eastAsia="Times New Roman" w:hAnsi="Times New Roman" w:cs="Times New Roman"/>
+          <w:color w:val="222222"/>
+          <w:sz w:val="24"/>
+          <w:szCs w:val="24"/>
+          <w:highlight w:val="white"/>
+        </w:rPr>
+        <w:t>Kooperberg</w:t>
+      </w:r>
+      <w:proofErr w:type="spellEnd"/>
+      <w:r>
+        <w:rPr>
+          <w:rFonts w:ascii="Times New Roman" w:eastAsia="Times New Roman" w:hAnsi="Times New Roman" w:cs="Times New Roman"/>
+          <w:color w:val="222222"/>
+          <w:sz w:val="24"/>
+          <w:szCs w:val="24"/>
+          <w:highlight w:val="white"/>
+        </w:rPr>
+        <w:t xml:space="preserve"> C, LeBlanc M, </w:t>
+      </w:r>
+      <w:proofErr w:type="spellStart"/>
+      <w:r>
+        <w:rPr>
+          <w:rFonts w:ascii="Times New Roman" w:eastAsia="Times New Roman" w:hAnsi="Times New Roman" w:cs="Times New Roman"/>
+          <w:color w:val="222222"/>
+          <w:sz w:val="24"/>
+          <w:szCs w:val="24"/>
+          <w:highlight w:val="white"/>
+        </w:rPr>
+        <w:t>Obenchain</w:t>
+      </w:r>
+      <w:proofErr w:type="spellEnd"/>
+      <w:r>
+        <w:rPr>
+          <w:rFonts w:ascii="Times New Roman" w:eastAsia="Times New Roman" w:hAnsi="Times New Roman" w:cs="Times New Roman"/>
+          <w:color w:val="222222"/>
+          <w:sz w:val="24"/>
+          <w:szCs w:val="24"/>
+          <w:highlight w:val="white"/>
+        </w:rPr>
+        <w:t xml:space="preserve"> V. Risk prediction using genome‐wide association </w:t>
+      </w:r>
+    </w:p>
+    <w:p>
+      <w:pPr>
+        <w:ind w:firstLine="720"/>
+        <w:rPr>
+          <w:rFonts w:ascii="Times New Roman" w:eastAsia="Times New Roman" w:hAnsi="Times New Roman" w:cs="Times New Roman"/>
+          <w:color w:val="222222"/>
+          <w:sz w:val="24"/>
+          <w:szCs w:val="24"/>
+          <w:highlight w:val="white"/>
+        </w:rPr>
+      </w:pPr>
+      <w:r>
+        <w:rPr>
+          <w:rFonts w:ascii="Times New Roman" w:eastAsia="Times New Roman" w:hAnsi="Times New Roman" w:cs="Times New Roman"/>
+          <w:color w:val="222222"/>
+          <w:sz w:val="24"/>
+          <w:szCs w:val="24"/>
+          <w:highlight w:val="white"/>
+        </w:rPr>
+        <w:t>studies. Genetic epidemiology. 2010 Nov 1;34(7):643-52.</w:t>
+      </w:r>
+    </w:p>
+    <w:p>
+      <w:pPr>
+        <w:rPr>
+          <w:rFonts w:ascii="Times New Roman" w:eastAsia="Times New Roman" w:hAnsi="Times New Roman" w:cs="Times New Roman"/>
+          <w:sz w:val="24"/>
+          <w:szCs w:val="24"/>
+          <w:highlight w:val="white"/>
+        </w:rPr>
+      </w:pPr>
+      <w:r>
+        <w:rPr>
+          <w:rFonts w:ascii="Times New Roman" w:eastAsia="Times New Roman" w:hAnsi="Times New Roman" w:cs="Times New Roman"/>
+          <w:sz w:val="24"/>
+          <w:szCs w:val="24"/>
+          <w:highlight w:val="white"/>
+        </w:rPr>
+        <w:t xml:space="preserve">Liu J, Wan X, Wang C, Yang C, Zhou X, Yang C. LLR: a latent low-rank approach to </w:t>
+      </w:r>
+    </w:p>
+    <w:p>
+      <w:pPr>
+        <w:ind w:left="720"/>
+        <w:rPr>
+          <w:rFonts w:ascii="Times New Roman" w:eastAsia="Times New Roman" w:hAnsi="Times New Roman" w:cs="Times New Roman"/>
+          <w:sz w:val="24"/>
+          <w:szCs w:val="24"/>
+          <w:highlight w:val="white"/>
+        </w:rPr>
+      </w:pPr>
+      <w:r>
+        <w:rPr>
+          <w:rFonts w:ascii="Times New Roman" w:eastAsia="Times New Roman" w:hAnsi="Times New Roman" w:cs="Times New Roman"/>
+          <w:sz w:val="24"/>
+          <w:szCs w:val="24"/>
+          <w:highlight w:val="white"/>
+        </w:rPr>
+        <w:t>colocalizing genetic risk variants in multiple GWAS. Bioinformatics. 2017 Aug 14;33(24):3878-86.</w:t>
+      </w:r>
+    </w:p>
+    <w:p>
+      <w:pPr>
+        <w:rPr>
+          <w:rFonts w:ascii="Times New Roman" w:eastAsia="Times New Roman" w:hAnsi="Times New Roman" w:cs="Times New Roman"/>
+          <w:color w:val="222222"/>
+          <w:sz w:val="24"/>
+          <w:szCs w:val="24"/>
+          <w:highlight w:val="white"/>
+        </w:rPr>
+      </w:pPr>
+      <w:proofErr w:type="spellStart"/>
+      <w:r>
+        <w:rPr>
+          <w:rFonts w:ascii="Times New Roman" w:eastAsia="Times New Roman" w:hAnsi="Times New Roman" w:cs="Times New Roman"/>
+          <w:color w:val="222222"/>
+          <w:sz w:val="24"/>
+          <w:szCs w:val="24"/>
+          <w:highlight w:val="white"/>
+        </w:rPr>
+        <w:t>Tamba</w:t>
+      </w:r>
+      <w:proofErr w:type="spellEnd"/>
+      <w:r>
+        <w:rPr>
+          <w:rFonts w:ascii="Times New Roman" w:eastAsia="Times New Roman" w:hAnsi="Times New Roman" w:cs="Times New Roman"/>
+          <w:color w:val="222222"/>
+          <w:sz w:val="24"/>
+          <w:szCs w:val="24"/>
+          <w:highlight w:val="white"/>
+        </w:rPr>
+        <w:t xml:space="preserve"> CL, Ni YL, Zhang YM. Iterative sure independence screening EM-Bayesian LASSO </w:t>
+      </w:r>
+    </w:p>
+    <w:p>
+      <w:pPr>
+        <w:ind w:left="720"/>
+        <w:rPr>
+          <w:rFonts w:ascii="Times New Roman" w:eastAsia="Times New Roman" w:hAnsi="Times New Roman" w:cs="Times New Roman"/>
+          <w:color w:val="222222"/>
+          <w:sz w:val="24"/>
+          <w:szCs w:val="24"/>
+          <w:highlight w:val="white"/>
+        </w:rPr>
+      </w:pPr>
+      <w:r>
+        <w:rPr>
+          <w:rFonts w:ascii="Times New Roman" w:eastAsia="Times New Roman" w:hAnsi="Times New Roman" w:cs="Times New Roman"/>
+          <w:color w:val="222222"/>
+          <w:sz w:val="24"/>
+          <w:szCs w:val="24"/>
+          <w:highlight w:val="white"/>
+        </w:rPr>
+        <w:t xml:space="preserve">algorithm for multi-locus genome-wide association studies. </w:t>
+      </w:r>
+      <w:proofErr w:type="spellStart"/>
+      <w:r>
+        <w:rPr>
+          <w:rFonts w:ascii="Times New Roman" w:eastAsia="Times New Roman" w:hAnsi="Times New Roman" w:cs="Times New Roman"/>
+          <w:color w:val="222222"/>
+          <w:sz w:val="24"/>
+          <w:szCs w:val="24"/>
+          <w:highlight w:val="white"/>
+        </w:rPr>
+        <w:t>PLoS</w:t>
+      </w:r>
+      <w:proofErr w:type="spellEnd"/>
+      <w:r>
+        <w:rPr>
+          <w:rFonts w:ascii="Times New Roman" w:eastAsia="Times New Roman" w:hAnsi="Times New Roman" w:cs="Times New Roman"/>
+          <w:color w:val="222222"/>
+          <w:sz w:val="24"/>
+          <w:szCs w:val="24"/>
+          <w:highlight w:val="white"/>
+        </w:rPr>
+        <w:t xml:space="preserve"> computational biology. 2017 Jan 31;13(1</w:t>
       </w:r>
       <w:proofErr w:type="gramStart"/>
       <w:r>
         <w:rPr>
           <w:rFonts w:ascii="Times New Roman" w:eastAsia="Times New Roman" w:hAnsi="Times New Roman" w:cs="Times New Roman"/>
-          <w:sz w:val="24"/>
-          <w:szCs w:val="24"/>
-        </w:rPr>
-        <w:t>a large number of</w:t>
+          <w:color w:val="222222"/>
+          <w:sz w:val="24"/>
+          <w:szCs w:val="24"/>
+          <w:highlight w:val="white"/>
+        </w:rPr>
+        <w:t>):e</w:t>
       </w:r>
       <w:proofErr w:type="gramEnd"/>
       <w:r>
         <w:rPr>
           <w:rFonts w:ascii="Times New Roman" w:eastAsia="Times New Roman" w:hAnsi="Times New Roman" w:cs="Times New Roman"/>
-          <w:sz w:val="24"/>
-          <w:szCs w:val="24"/>
-        </w:rPr>
-        <w:t xml:space="preserve"> issues preventing completion of the main goal: creating an exhaustive analysis of the most recent genome wide association study algorithms for demonstrated effectiveness in their presentation and how useful of a tool the algorithms are to other researchers, in terms of accessibility, ease of use, computational time, and accuracy. It is some of these characteristics themselves which contributed to our difficulties, often because packages were not downloadable, could not be run within a reasonable time, or capable of running on our available hardware.</w:t>
-      </w:r>
-    </w:p>
-    <w:p>
-      <w:pPr>
-        <w:rPr>
-          <w:rFonts w:ascii="Times New Roman" w:eastAsia="Times New Roman" w:hAnsi="Times New Roman" w:cs="Times New Roman"/>
-          <w:sz w:val="24"/>
-          <w:szCs w:val="24"/>
-        </w:rPr>
-      </w:pPr>
-      <w:r>
-        <w:rPr>
-          <w:rFonts w:ascii="Times New Roman" w:eastAsia="Times New Roman" w:hAnsi="Times New Roman" w:cs="Times New Roman"/>
-          <w:sz w:val="24"/>
-          <w:szCs w:val="24"/>
-        </w:rPr>
-        <w:tab/>
-        <w:t xml:space="preserve">The algorithms which </w:t>
-      </w:r>
-      <w:proofErr w:type="gramStart"/>
-      <w:r>
-        <w:rPr>
-          <w:rFonts w:ascii="Times New Roman" w:eastAsia="Times New Roman" w:hAnsi="Times New Roman" w:cs="Times New Roman"/>
-          <w:sz w:val="24"/>
-          <w:szCs w:val="24"/>
-        </w:rPr>
-        <w:t>were able to</w:t>
-      </w:r>
-      <w:proofErr w:type="gramEnd"/>
-      <w:r>
-        <w:rPr>
-          <w:rFonts w:ascii="Times New Roman" w:eastAsia="Times New Roman" w:hAnsi="Times New Roman" w:cs="Times New Roman"/>
-          <w:sz w:val="24"/>
-          <w:szCs w:val="24"/>
-        </w:rPr>
-        <w:t xml:space="preserve"> be run, HA-coefficient and ISIS EM-BLASSO, appear to be generally fast and reasonably easy to run with good understanding of the requisite inputs. Interpretation is not necessarily as clear with HA-coefficient, because it lacks conventional statistics like p-value or LOD. With rigorous accuracy evaluation is could be determined which algorithm provides the best capture of important loci.</w:t>
-      </w:r>
-      <w:r>
-        <w:rPr>
-          <w:rFonts w:ascii="Times New Roman" w:eastAsia="Times New Roman" w:hAnsi="Times New Roman" w:cs="Times New Roman"/>
-          <w:sz w:val="24"/>
-          <w:szCs w:val="24"/>
-        </w:rPr>
-        <w:t xml:space="preserve"> It does appear, however, that ISIS EM-BLASSO implicates fewer and therefore likely more significant loci.</w:t>
-      </w:r>
-    </w:p>
-    <w:p>
-      <w:pPr>
-        <w:rPr>
-          <w:rFonts w:ascii="Times New Roman" w:eastAsia="Times New Roman" w:hAnsi="Times New Roman" w:cs="Times New Roman"/>
-          <w:sz w:val="24"/>
-          <w:szCs w:val="24"/>
-        </w:rPr>
-      </w:pPr>
-      <w:r>
-        <w:rPr>
-          <w:rFonts w:ascii="Times New Roman" w:eastAsia="Times New Roman" w:hAnsi="Times New Roman" w:cs="Times New Roman"/>
-          <w:sz w:val="24"/>
-          <w:szCs w:val="24"/>
-        </w:rPr>
-        <w:tab/>
-        <w:t>Our project was starting out strongly ambitious. The algorithms we were considering run using a variety of languages, using different genotypic formats, and multiple prerequisite packages and software. Due to the challenges of acquiring, installing, and running the software, our analysis was strongly limited. Earlier on in the project, gaining access to a computing core would have streamline the execution of the code, as well as overcoming issues with runtime and operating systems.</w:t>
-      </w:r>
-    </w:p>
-    <w:p>
-      <w:pPr>
-        <w:rPr>
-          <w:rFonts w:ascii="Times New Roman" w:eastAsia="Times New Roman" w:hAnsi="Times New Roman" w:cs="Times New Roman"/>
-          <w:sz w:val="24"/>
-          <w:szCs w:val="24"/>
-        </w:rPr>
-      </w:pPr>
-      <w:r>
-        <w:rPr>
-          <w:rFonts w:ascii="Times New Roman" w:eastAsia="Times New Roman" w:hAnsi="Times New Roman" w:cs="Times New Roman"/>
-          <w:b/>
-          <w:sz w:val="24"/>
-          <w:szCs w:val="24"/>
-        </w:rPr>
-        <w:t>Conclusion</w:t>
-      </w:r>
-    </w:p>
-    <w:p>
-      <w:pPr>
-        <w:rPr>
-          <w:rFonts w:ascii="Times New Roman" w:eastAsia="Times New Roman" w:hAnsi="Times New Roman" w:cs="Times New Roman"/>
-          <w:sz w:val="24"/>
-          <w:szCs w:val="24"/>
-        </w:rPr>
-      </w:pPr>
-      <w:r>
-        <w:rPr>
-          <w:rFonts w:ascii="Times New Roman" w:eastAsia="Times New Roman" w:hAnsi="Times New Roman" w:cs="Times New Roman"/>
-          <w:sz w:val="24"/>
-          <w:szCs w:val="24"/>
-        </w:rPr>
-        <w:tab/>
-        <w:t>Modern GWAS algorithms provide faster and more accurate analysis than previous generations of algorithms. They employ combined and varied methodologies, giving authors the tools to experiment and find ones which fit their needs. While we attempted to demonstrate how well these algorithms work in a comprehensive review, more work will be required to make conclusions as to the best algorithms overall or for specific tasks.</w:t>
-      </w:r>
-    </w:p>
-    <w:p>
-      <w:pPr>
-        <w:rPr>
-          <w:rFonts w:ascii="Times New Roman" w:eastAsia="Times New Roman" w:hAnsi="Times New Roman" w:cs="Times New Roman"/>
-          <w:color w:val="24292E"/>
-          <w:sz w:val="24"/>
-          <w:szCs w:val="24"/>
-          <w:highlight w:val="white"/>
-        </w:rPr>
-      </w:pPr>
-      <w:r>
-        <w:rPr>
-          <w:rFonts w:ascii="Times New Roman" w:eastAsia="Times New Roman" w:hAnsi="Times New Roman" w:cs="Times New Roman"/>
-          <w:b/>
-          <w:color w:val="24292E"/>
-          <w:sz w:val="24"/>
-          <w:szCs w:val="24"/>
-          <w:highlight w:val="white"/>
-        </w:rPr>
-        <w:t>References</w:t>
-      </w:r>
-    </w:p>
-    <w:p>
-      <w:pPr>
-        <w:ind w:left="720"/>
-        <w:rPr>
-          <w:rFonts w:ascii="Times New Roman" w:eastAsia="Times New Roman" w:hAnsi="Times New Roman" w:cs="Times New Roman"/>
-          <w:color w:val="222222"/>
-          <w:sz w:val="24"/>
-          <w:szCs w:val="24"/>
-          <w:highlight w:val="white"/>
-        </w:rPr>
-      </w:pPr>
-      <w:r>
-        <w:rPr>
-          <w:rFonts w:ascii="Times New Roman" w:eastAsia="Times New Roman" w:hAnsi="Times New Roman" w:cs="Times New Roman"/>
-          <w:color w:val="222222"/>
-          <w:sz w:val="24"/>
-          <w:szCs w:val="24"/>
-          <w:highlight w:val="white"/>
-        </w:rPr>
-        <w:t xml:space="preserve">Atwell S, Huang YS, </w:t>
-      </w:r>
-      <w:proofErr w:type="spellStart"/>
-      <w:r>
-        <w:rPr>
-          <w:rFonts w:ascii="Times New Roman" w:eastAsia="Times New Roman" w:hAnsi="Times New Roman" w:cs="Times New Roman"/>
-          <w:color w:val="222222"/>
-          <w:sz w:val="24"/>
-          <w:szCs w:val="24"/>
-          <w:highlight w:val="white"/>
-        </w:rPr>
-        <w:t>Vilhjálmsson</w:t>
-      </w:r>
-      <w:proofErr w:type="spellEnd"/>
-      <w:r>
-        <w:rPr>
-          <w:rFonts w:ascii="Times New Roman" w:eastAsia="Times New Roman" w:hAnsi="Times New Roman" w:cs="Times New Roman"/>
-          <w:color w:val="222222"/>
-          <w:sz w:val="24"/>
-          <w:szCs w:val="24"/>
-          <w:highlight w:val="white"/>
-        </w:rPr>
-        <w:t xml:space="preserve"> BJ, Willems G, Horton M, Li Y, Meng D, Platt A, </w:t>
-      </w:r>
-      <w:proofErr w:type="spellStart"/>
-      <w:r>
-        <w:rPr>
-          <w:rFonts w:ascii="Times New Roman" w:eastAsia="Times New Roman" w:hAnsi="Times New Roman" w:cs="Times New Roman"/>
-          <w:color w:val="222222"/>
-          <w:sz w:val="24"/>
-          <w:szCs w:val="24"/>
-          <w:highlight w:val="white"/>
-        </w:rPr>
-        <w:t>Tarone</w:t>
-      </w:r>
-      <w:proofErr w:type="spellEnd"/>
-      <w:r>
-        <w:rPr>
-          <w:rFonts w:ascii="Times New Roman" w:eastAsia="Times New Roman" w:hAnsi="Times New Roman" w:cs="Times New Roman"/>
-          <w:color w:val="222222"/>
-          <w:sz w:val="24"/>
-          <w:szCs w:val="24"/>
-          <w:highlight w:val="white"/>
-        </w:rPr>
-        <w:t xml:space="preserve"> AM, Hu TT, Jiang R. Genome-wide association study of 107 phenotypes in Arabidopsis thaliana inbred lines. Nature. 2010 Jun;465(7298):627.</w:t>
-      </w:r>
-    </w:p>
-    <w:p>
-      <w:pPr>
-        <w:ind w:left="720"/>
-        <w:rPr>
-          <w:rFonts w:ascii="Times New Roman" w:eastAsia="Times New Roman" w:hAnsi="Times New Roman" w:cs="Times New Roman"/>
-          <w:color w:val="222222"/>
-          <w:sz w:val="24"/>
-          <w:szCs w:val="24"/>
-          <w:highlight w:val="white"/>
-        </w:rPr>
-      </w:pPr>
-      <w:proofErr w:type="spellStart"/>
-      <w:r>
-        <w:rPr>
-          <w:rFonts w:ascii="Times New Roman" w:eastAsia="Times New Roman" w:hAnsi="Times New Roman" w:cs="Times New Roman"/>
-          <w:color w:val="222222"/>
-          <w:sz w:val="24"/>
-          <w:szCs w:val="24"/>
-          <w:highlight w:val="white"/>
-        </w:rPr>
-        <w:t>Duan</w:t>
-      </w:r>
-      <w:proofErr w:type="spellEnd"/>
-      <w:r>
-        <w:rPr>
-          <w:rFonts w:ascii="Times New Roman" w:eastAsia="Times New Roman" w:hAnsi="Times New Roman" w:cs="Times New Roman"/>
-          <w:color w:val="222222"/>
-          <w:sz w:val="24"/>
-          <w:szCs w:val="24"/>
-          <w:highlight w:val="white"/>
-        </w:rPr>
-        <w:t xml:space="preserve"> W, Zhao Y, Wei Y, Yang S, Bai J, Shen S, Du M, Huang L, Hu Z, Chen F. A fast algorithm for Bayesian multi-locus model in genome-wide association studies. Molecular Genetics and Genomics. 2017 Aug 1;292(4):923-34.</w:t>
-      </w:r>
-    </w:p>
-    <w:p>
-      <w:pPr>
-        <w:ind w:left="720"/>
-        <w:rPr>
-          <w:rFonts w:ascii="Times New Roman" w:eastAsia="Times New Roman" w:hAnsi="Times New Roman" w:cs="Times New Roman"/>
-          <w:color w:val="222222"/>
-          <w:sz w:val="24"/>
-          <w:szCs w:val="24"/>
-          <w:highlight w:val="white"/>
-        </w:rPr>
-      </w:pPr>
-      <w:r>
-        <w:rPr>
-          <w:rFonts w:ascii="Times New Roman" w:eastAsia="Times New Roman" w:hAnsi="Times New Roman" w:cs="Times New Roman"/>
-          <w:color w:val="222222"/>
-          <w:sz w:val="24"/>
-          <w:szCs w:val="24"/>
-          <w:highlight w:val="white"/>
-        </w:rPr>
-        <w:t xml:space="preserve">He D, </w:t>
-      </w:r>
-      <w:proofErr w:type="spellStart"/>
-      <w:r>
-        <w:rPr>
-          <w:rFonts w:ascii="Times New Roman" w:eastAsia="Times New Roman" w:hAnsi="Times New Roman" w:cs="Times New Roman"/>
-          <w:color w:val="222222"/>
-          <w:sz w:val="24"/>
-          <w:szCs w:val="24"/>
-          <w:highlight w:val="white"/>
-        </w:rPr>
-        <w:t>Parida</w:t>
-      </w:r>
-      <w:proofErr w:type="spellEnd"/>
-      <w:r>
-        <w:rPr>
-          <w:rFonts w:ascii="Times New Roman" w:eastAsia="Times New Roman" w:hAnsi="Times New Roman" w:cs="Times New Roman"/>
-          <w:color w:val="222222"/>
-          <w:sz w:val="24"/>
-          <w:szCs w:val="24"/>
-          <w:highlight w:val="white"/>
-        </w:rPr>
-        <w:t xml:space="preserve"> L. MUSE: A MULTI-LOCUS SAMPLING-BASED EPISTASIS ALGORITHM FOR QUANTITATIVE GENETIC TRAIT PREDICTION. </w:t>
-      </w:r>
-      <w:proofErr w:type="spellStart"/>
-      <w:r>
-        <w:rPr>
-          <w:rFonts w:ascii="Times New Roman" w:eastAsia="Times New Roman" w:hAnsi="Times New Roman" w:cs="Times New Roman"/>
-          <w:color w:val="222222"/>
-          <w:sz w:val="24"/>
-          <w:szCs w:val="24"/>
-          <w:highlight w:val="white"/>
-        </w:rPr>
-        <w:t>InPACIFIC</w:t>
-      </w:r>
-      <w:proofErr w:type="spellEnd"/>
-      <w:r>
-        <w:rPr>
-          <w:rFonts w:ascii="Times New Roman" w:eastAsia="Times New Roman" w:hAnsi="Times New Roman" w:cs="Times New Roman"/>
-          <w:color w:val="222222"/>
-          <w:sz w:val="24"/>
-          <w:szCs w:val="24"/>
-          <w:highlight w:val="white"/>
-        </w:rPr>
-        <w:t xml:space="preserve"> SYMPOSIUM ON BIOCOMPUTING 2017 2017 (pp. 426-437).</w:t>
-      </w:r>
-    </w:p>
-    <w:p>
-      <w:pPr>
-        <w:ind w:left="720"/>
-        <w:rPr>
-          <w:rFonts w:ascii="Times New Roman" w:eastAsia="Times New Roman" w:hAnsi="Times New Roman" w:cs="Times New Roman"/>
-          <w:color w:val="222222"/>
-          <w:sz w:val="24"/>
-          <w:szCs w:val="24"/>
-          <w:highlight w:val="white"/>
-        </w:rPr>
-      </w:pPr>
-      <w:proofErr w:type="spellStart"/>
-      <w:r>
-        <w:rPr>
-          <w:rFonts w:ascii="Times New Roman" w:eastAsia="Times New Roman" w:hAnsi="Times New Roman" w:cs="Times New Roman"/>
-          <w:color w:val="222222"/>
-          <w:sz w:val="24"/>
-          <w:szCs w:val="24"/>
-          <w:highlight w:val="white"/>
-        </w:rPr>
-        <w:t>Hejase</w:t>
-      </w:r>
-      <w:proofErr w:type="spellEnd"/>
-      <w:r>
-        <w:rPr>
-          <w:rFonts w:ascii="Times New Roman" w:eastAsia="Times New Roman" w:hAnsi="Times New Roman" w:cs="Times New Roman"/>
-          <w:color w:val="222222"/>
-          <w:sz w:val="24"/>
-          <w:szCs w:val="24"/>
-          <w:highlight w:val="white"/>
-        </w:rPr>
-        <w:t xml:space="preserve"> HA, Pol NV, Bonito GM, Edger PP, Liu KJ. Coal-Miner: a coalescent-based method for GWA studies of quantitative traits with complex evolutionary origins. </w:t>
-      </w:r>
-      <w:proofErr w:type="spellStart"/>
-      <w:r>
-        <w:rPr>
-          <w:rFonts w:ascii="Times New Roman" w:eastAsia="Times New Roman" w:hAnsi="Times New Roman" w:cs="Times New Roman"/>
-          <w:color w:val="222222"/>
-          <w:sz w:val="24"/>
-          <w:szCs w:val="24"/>
-          <w:highlight w:val="white"/>
-        </w:rPr>
-        <w:t>bioRxiv</w:t>
-      </w:r>
-      <w:proofErr w:type="spellEnd"/>
-      <w:r>
-        <w:rPr>
-          <w:rFonts w:ascii="Times New Roman" w:eastAsia="Times New Roman" w:hAnsi="Times New Roman" w:cs="Times New Roman"/>
-          <w:color w:val="222222"/>
-          <w:sz w:val="24"/>
-          <w:szCs w:val="24"/>
-          <w:highlight w:val="white"/>
-        </w:rPr>
-        <w:t>. 2017 Jan 1:132951.</w:t>
-      </w:r>
-    </w:p>
-    <w:p>
-      <w:pPr>
-        <w:ind w:left="720"/>
-        <w:rPr>
-          <w:rFonts w:ascii="Times New Roman" w:eastAsia="Times New Roman" w:hAnsi="Times New Roman" w:cs="Times New Roman"/>
-          <w:color w:val="222222"/>
-          <w:sz w:val="24"/>
-          <w:szCs w:val="24"/>
-          <w:highlight w:val="white"/>
-        </w:rPr>
-      </w:pPr>
-      <w:r>
-        <w:rPr>
-          <w:rFonts w:ascii="Times New Roman" w:eastAsia="Times New Roman" w:hAnsi="Times New Roman" w:cs="Times New Roman"/>
-          <w:color w:val="222222"/>
-          <w:sz w:val="24"/>
-          <w:szCs w:val="24"/>
-          <w:highlight w:val="white"/>
-        </w:rPr>
-        <w:lastRenderedPageBreak/>
-        <w:t xml:space="preserve">Kim B. Hierarchical Association Coefficient Algorithm: New Method for Genome-Wide Association Study. Evolutionary Bioinformatics. 2017 Aug </w:t>
-      </w:r>
-      <w:proofErr w:type="gramStart"/>
-      <w:r>
-        <w:rPr>
-          <w:rFonts w:ascii="Times New Roman" w:eastAsia="Times New Roman" w:hAnsi="Times New Roman" w:cs="Times New Roman"/>
-          <w:color w:val="222222"/>
-          <w:sz w:val="24"/>
-          <w:szCs w:val="24"/>
-          <w:highlight w:val="white"/>
-        </w:rPr>
-        <w:t>22;13:1176934317713004</w:t>
-      </w:r>
-      <w:proofErr w:type="gramEnd"/>
-      <w:r>
-        <w:rPr>
-          <w:rFonts w:ascii="Times New Roman" w:eastAsia="Times New Roman" w:hAnsi="Times New Roman" w:cs="Times New Roman"/>
-          <w:color w:val="222222"/>
-          <w:sz w:val="24"/>
-          <w:szCs w:val="24"/>
-          <w:highlight w:val="white"/>
-        </w:rPr>
-        <w:t>.</w:t>
-      </w:r>
-    </w:p>
-    <w:p>
-      <w:pPr>
-        <w:ind w:left="720"/>
-        <w:rPr>
-          <w:rFonts w:ascii="Times New Roman" w:eastAsia="Times New Roman" w:hAnsi="Times New Roman" w:cs="Times New Roman"/>
-          <w:color w:val="222222"/>
-          <w:sz w:val="24"/>
-          <w:szCs w:val="24"/>
-          <w:highlight w:val="white"/>
-        </w:rPr>
-      </w:pPr>
-      <w:proofErr w:type="spellStart"/>
-      <w:r>
-        <w:rPr>
-          <w:rFonts w:ascii="Times New Roman" w:eastAsia="Times New Roman" w:hAnsi="Times New Roman" w:cs="Times New Roman"/>
-          <w:color w:val="222222"/>
-          <w:sz w:val="24"/>
-          <w:szCs w:val="24"/>
-          <w:highlight w:val="white"/>
-        </w:rPr>
-        <w:t>Kooperberg</w:t>
-      </w:r>
-      <w:proofErr w:type="spellEnd"/>
-      <w:r>
-        <w:rPr>
-          <w:rFonts w:ascii="Times New Roman" w:eastAsia="Times New Roman" w:hAnsi="Times New Roman" w:cs="Times New Roman"/>
-          <w:color w:val="222222"/>
-          <w:sz w:val="24"/>
-          <w:szCs w:val="24"/>
-          <w:highlight w:val="white"/>
-        </w:rPr>
-        <w:t xml:space="preserve"> C, LeBlanc M, </w:t>
-      </w:r>
-      <w:proofErr w:type="spellStart"/>
-      <w:r>
-        <w:rPr>
-          <w:rFonts w:ascii="Times New Roman" w:eastAsia="Times New Roman" w:hAnsi="Times New Roman" w:cs="Times New Roman"/>
-          <w:color w:val="222222"/>
-          <w:sz w:val="24"/>
-          <w:szCs w:val="24"/>
-          <w:highlight w:val="white"/>
-        </w:rPr>
-        <w:t>Obenchain</w:t>
-      </w:r>
-      <w:proofErr w:type="spellEnd"/>
-      <w:r>
-        <w:rPr>
-          <w:rFonts w:ascii="Times New Roman" w:eastAsia="Times New Roman" w:hAnsi="Times New Roman" w:cs="Times New Roman"/>
-          <w:color w:val="222222"/>
-          <w:sz w:val="24"/>
-          <w:szCs w:val="24"/>
-          <w:highlight w:val="white"/>
-        </w:rPr>
-        <w:t xml:space="preserve"> V. Risk prediction using genome‐wide association studies. Genetic epidemiology. 2010 Nov 1;34(7):643-52.</w:t>
-      </w:r>
-    </w:p>
-    <w:p>
-      <w:pPr>
-        <w:ind w:left="720"/>
-        <w:rPr>
-          <w:rFonts w:ascii="Times New Roman" w:eastAsia="Times New Roman" w:hAnsi="Times New Roman" w:cs="Times New Roman"/>
-          <w:sz w:val="24"/>
-          <w:szCs w:val="24"/>
-          <w:highlight w:val="white"/>
-        </w:rPr>
-      </w:pPr>
-      <w:r>
-        <w:rPr>
-          <w:rFonts w:ascii="Times New Roman" w:eastAsia="Times New Roman" w:hAnsi="Times New Roman" w:cs="Times New Roman"/>
-          <w:sz w:val="24"/>
-          <w:szCs w:val="24"/>
-          <w:highlight w:val="white"/>
-        </w:rPr>
-        <w:t>Liu J, Wan X, Wang C, Yang C, Zhou X, Yang C. LLR: a latent low-rank approach to colocalizing genetic risk variants in multiple GWAS. Bioinformatics. 2017 Aug 14;33(24):3878-86.</w:t>
-      </w:r>
-    </w:p>
-    <w:p>
-      <w:pPr>
-        <w:ind w:left="720"/>
-        <w:rPr>
-          <w:rFonts w:ascii="Times New Roman" w:eastAsia="Times New Roman" w:hAnsi="Times New Roman" w:cs="Times New Roman"/>
-          <w:color w:val="222222"/>
-          <w:sz w:val="24"/>
-          <w:szCs w:val="24"/>
-          <w:highlight w:val="white"/>
-        </w:rPr>
-      </w:pPr>
-      <w:proofErr w:type="spellStart"/>
-      <w:r>
-        <w:rPr>
-          <w:rFonts w:ascii="Times New Roman" w:eastAsia="Times New Roman" w:hAnsi="Times New Roman" w:cs="Times New Roman"/>
-          <w:color w:val="222222"/>
-          <w:sz w:val="24"/>
-          <w:szCs w:val="24"/>
-          <w:highlight w:val="white"/>
-        </w:rPr>
-        <w:t>Tamba</w:t>
-      </w:r>
-      <w:proofErr w:type="spellEnd"/>
-      <w:r>
-        <w:rPr>
-          <w:rFonts w:ascii="Times New Roman" w:eastAsia="Times New Roman" w:hAnsi="Times New Roman" w:cs="Times New Roman"/>
-          <w:color w:val="222222"/>
-          <w:sz w:val="24"/>
-          <w:szCs w:val="24"/>
-          <w:highlight w:val="white"/>
-        </w:rPr>
-        <w:t xml:space="preserve"> CL, Ni YL, Zhang YM. Iterative sure independence screening EM-Bayesian LASSO algorithm for multi-locus genome-wide association studies. </w:t>
-      </w:r>
-      <w:proofErr w:type="spellStart"/>
-      <w:r>
-        <w:rPr>
-          <w:rFonts w:ascii="Times New Roman" w:eastAsia="Times New Roman" w:hAnsi="Times New Roman" w:cs="Times New Roman"/>
-          <w:color w:val="222222"/>
-          <w:sz w:val="24"/>
-          <w:szCs w:val="24"/>
-          <w:highlight w:val="white"/>
-        </w:rPr>
-        <w:t>PLoS</w:t>
-      </w:r>
-      <w:proofErr w:type="spellEnd"/>
-      <w:r>
-        <w:rPr>
-          <w:rFonts w:ascii="Times New Roman" w:eastAsia="Times New Roman" w:hAnsi="Times New Roman" w:cs="Times New Roman"/>
-          <w:color w:val="222222"/>
-          <w:sz w:val="24"/>
-          <w:szCs w:val="24"/>
-          <w:highlight w:val="white"/>
-        </w:rPr>
-        <w:t xml:space="preserve"> computational biology. 2017 Jan 31;13(1</w:t>
-      </w:r>
-      <w:proofErr w:type="gramStart"/>
-      <w:r>
-        <w:rPr>
-          <w:rFonts w:ascii="Times New Roman" w:eastAsia="Times New Roman" w:hAnsi="Times New Roman" w:cs="Times New Roman"/>
-          <w:color w:val="222222"/>
-          <w:sz w:val="24"/>
-          <w:szCs w:val="24"/>
-          <w:highlight w:val="white"/>
-        </w:rPr>
-        <w:t>):e</w:t>
-      </w:r>
-      <w:proofErr w:type="gramEnd"/>
-      <w:r>
-        <w:rPr>
-          <w:rFonts w:ascii="Times New Roman" w:eastAsia="Times New Roman" w:hAnsi="Times New Roman" w:cs="Times New Roman"/>
           <w:color w:val="222222"/>
           <w:sz w:val="24"/>
           <w:szCs w:val="24"/>
@@ -3345,7 +3749,6 @@
     </w:p>
     <w:p>
       <w:pPr>
-        <w:ind w:left="720"/>
         <w:rPr>
           <w:rFonts w:ascii="Times New Roman" w:eastAsia="Times New Roman" w:hAnsi="Times New Roman" w:cs="Times New Roman"/>
           <w:color w:val="222222"/>

</xml_diff>